<commit_message>
Add CNN and DCNN labs
</commit_message>
<xml_diff>
--- a/word/SVM-Lab-68 นายสิทธิกร บุญณะ.docx
+++ b/word/SVM-Lab-68 นายสิทธิกร บุญณะ.docx
@@ -239,7 +239,7 @@
       <w:pPr>
         <w:jc w:val="center"/>
         <w:rPr>
-          <w:rFonts w:ascii="TH SarabunPSK" w:hAnsi="TH SarabunPSK" w:cs="TH SarabunPSK" w:hint="cs"/>
+          <w:rFonts w:ascii="TH SarabunPSK" w:hAnsi="TH SarabunPSK" w:cs="TH SarabunPSK"/>
           <w:sz w:val="32"/>
           <w:szCs w:val="32"/>
           <w:cs/>
@@ -406,7 +406,7 @@
               </wp:anchor>
             </w:drawing>
           </mc:Choice>
-          <mc:Fallback xmlns:a14="http://schemas.microsoft.com/office/drawing/2010/main" xmlns:pic="http://schemas.openxmlformats.org/drawingml/2006/picture" xmlns:a="http://schemas.openxmlformats.org/drawingml/2006/main">
+          <mc:Fallback xmlns:a="http://schemas.openxmlformats.org/drawingml/2006/main" xmlns:pic="http://schemas.openxmlformats.org/drawingml/2006/picture" xmlns:a14="http://schemas.microsoft.com/office/drawing/2010/main">
             <w:pict w14:anchorId="5AA946A4">
               <v:line id="Line 9" style="position:absolute;z-index:251658752;visibility:visible;mso-wrap-style:square;mso-width-percent:0;mso-height-percent:0;mso-wrap-distance-left:9pt;mso-wrap-distance-top:0;mso-wrap-distance-right:9pt;mso-wrap-distance-bottom:0;mso-position-horizontal:absolute;mso-position-horizontal-relative:text;mso-position-vertical:absolute;mso-position-vertical-relative:text;mso-width-percent:0;mso-height-percent:0;mso-width-relative:page;mso-height-relative:page" o:spid="_x0000_s1026" strokeweight="6pt" from="-.45pt,8.75pt" to="486.3pt,9.3pt" w14:anchorId="327DF1F4" o:gfxdata="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">
                 <v:stroke linestyle="thickBetweenThin"/>
@@ -1821,16 +1821,16 @@
           <w:p>
             <w:pPr>
               <w:rPr>
-                <w:rFonts w:ascii="TH SarabunPSK" w:hAnsi="TH SarabunPSK" w:cs="TH SarabunPSK" w:hint="cs"/>
-                <w:sz w:val="32"/>
-                <w:szCs w:val="32"/>
-              </w:rPr>
-            </w:pPr>
-          </w:p>
-          <w:p>
-            <w:pPr>
-              <w:rPr>
-                <w:rFonts w:ascii="TH SarabunPSK" w:hAnsi="TH SarabunPSK" w:cs="TH SarabunPSK" w:hint="cs"/>
+                <w:rFonts w:ascii="TH SarabunPSK" w:hAnsi="TH SarabunPSK" w:cs="TH SarabunPSK"/>
+                <w:sz w:val="32"/>
+                <w:szCs w:val="32"/>
+              </w:rPr>
+            </w:pPr>
+          </w:p>
+          <w:p>
+            <w:pPr>
+              <w:rPr>
+                <w:rFonts w:ascii="TH SarabunPSK" w:hAnsi="TH SarabunPSK" w:cs="TH SarabunPSK"/>
                 <w:sz w:val="32"/>
                 <w:szCs w:val="32"/>
               </w:rPr>
@@ -1904,7 +1904,7 @@
           <w:p>
             <w:pPr>
               <w:rPr>
-                <w:rFonts w:ascii="TH SarabunPSK" w:hAnsi="TH SarabunPSK" w:cs="TH SarabunPSK" w:hint="cs"/>
+                <w:rFonts w:ascii="TH SarabunPSK" w:hAnsi="TH SarabunPSK" w:cs="TH SarabunPSK"/>
                 <w:sz w:val="32"/>
                 <w:szCs w:val="32"/>
               </w:rPr>
@@ -1977,7 +1977,7 @@
           <w:p>
             <w:pPr>
               <w:rPr>
-                <w:rFonts w:ascii="TH SarabunPSK" w:hAnsi="TH SarabunPSK" w:cs="TH SarabunPSK" w:hint="cs"/>
+                <w:rFonts w:ascii="TH SarabunPSK" w:hAnsi="TH SarabunPSK" w:cs="TH SarabunPSK"/>
                 <w:sz w:val="32"/>
                 <w:szCs w:val="32"/>
               </w:rPr>
@@ -2139,7 +2139,7 @@
           <w:p>
             <w:pPr>
               <w:rPr>
-                <w:rFonts w:ascii="TH SarabunPSK" w:hAnsi="TH SarabunPSK" w:cs="TH SarabunPSK" w:hint="cs"/>
+                <w:rFonts w:ascii="TH SarabunPSK" w:hAnsi="TH SarabunPSK" w:cs="TH SarabunPSK"/>
                 <w:sz w:val="32"/>
                 <w:szCs w:val="32"/>
                 <w:cs/>
@@ -2184,7 +2184,7 @@
             <w:pPr>
               <w:ind w:firstLine="322"/>
               <w:rPr>
-                <w:rFonts w:ascii="TH SarabunPSK" w:hAnsi="TH SarabunPSK" w:cs="TH SarabunPSK" w:hint="cs"/>
+                <w:rFonts w:ascii="TH SarabunPSK" w:hAnsi="TH SarabunPSK" w:cs="TH SarabunPSK"/>
                 <w:sz w:val="32"/>
                 <w:szCs w:val="32"/>
               </w:rPr>
@@ -2243,6 +2243,7 @@
                 <w:rFonts w:ascii="TH SarabunPSK" w:hAnsi="TH SarabunPSK" w:cs="TH SarabunPSK"/>
                 <w:b/>
                 <w:bCs/>
+                <w:noProof/>
                 <w:sz w:val="32"/>
                 <w:szCs w:val="32"/>
               </w:rPr>
@@ -4230,7 +4231,7 @@
             <w:pPr>
               <w:ind w:firstLine="322"/>
               <w:rPr>
-                <w:rFonts w:ascii="TH SarabunPSK" w:hAnsi="TH SarabunPSK" w:cs="TH SarabunPSK" w:hint="cs"/>
+                <w:rFonts w:ascii="TH SarabunPSK" w:hAnsi="TH SarabunPSK" w:cs="TH SarabunPSK"/>
                 <w:sz w:val="32"/>
                 <w:szCs w:val="32"/>
                 <w:cs/>
@@ -4311,7 +4312,7 @@
           <w:p>
             <w:pPr>
               <w:rPr>
-                <w:rFonts w:ascii="TH SarabunPSK" w:hAnsi="TH SarabunPSK" w:cs="TH SarabunPSK" w:hint="cs"/>
+                <w:rFonts w:ascii="TH SarabunPSK" w:hAnsi="TH SarabunPSK" w:cs="TH SarabunPSK"/>
                 <w:sz w:val="32"/>
                 <w:szCs w:val="32"/>
               </w:rPr>
@@ -4321,7 +4322,7 @@
             <w:pPr>
               <w:ind w:firstLine="322"/>
               <w:rPr>
-                <w:rFonts w:ascii="TH SarabunPSK" w:hAnsi="TH SarabunPSK" w:cs="TH SarabunPSK" w:hint="cs"/>
+                <w:rFonts w:ascii="TH SarabunPSK" w:hAnsi="TH SarabunPSK" w:cs="TH SarabunPSK"/>
                 <w:sz w:val="32"/>
                 <w:szCs w:val="32"/>
               </w:rPr>
@@ -4381,6 +4382,7 @@
                 <w:rFonts w:ascii="TH SarabunPSK" w:hAnsi="TH SarabunPSK" w:cs="TH SarabunPSK"/>
                 <w:b/>
                 <w:bCs/>
+                <w:noProof/>
                 <w:sz w:val="32"/>
                 <w:szCs w:val="32"/>
                 <w:cs/>
@@ -4460,6 +4462,7 @@
                 <w:sz w:val="32"/>
                 <w:szCs w:val="32"/>
               </w:rPr>
+              <w:lastRenderedPageBreak/>
               <w:t>Result:</w:t>
             </w:r>
           </w:p>
@@ -5256,7 +5259,7 @@
           <w:p>
             <w:pPr>
               <w:rPr>
-                <w:rFonts w:ascii="TH SarabunPSK" w:hAnsi="TH SarabunPSK" w:cs="TH SarabunPSK" w:hint="cs"/>
+                <w:rFonts w:ascii="TH SarabunPSK" w:hAnsi="TH SarabunPSK" w:cs="TH SarabunPSK"/>
                 <w:sz w:val="32"/>
                 <w:szCs w:val="32"/>
               </w:rPr>
@@ -5346,7 +5349,7 @@
           <w:p>
             <w:pPr>
               <w:rPr>
-                <w:rFonts w:ascii="TH SarabunPSK" w:hAnsi="TH SarabunPSK" w:cs="TH SarabunPSK" w:hint="cs"/>
+                <w:rFonts w:ascii="TH SarabunPSK" w:hAnsi="TH SarabunPSK" w:cs="TH SarabunPSK"/>
                 <w:sz w:val="32"/>
                 <w:szCs w:val="32"/>
               </w:rPr>
@@ -7492,6 +7495,197 @@
                 <w:sz w:val="32"/>
                 <w:szCs w:val="32"/>
               </w:rPr>
+              <w:t xml:space="preserve"> = i</w:t>
+            </w:r>
+          </w:p>
+          <w:p>
+            <w:pPr>
+              <w:rPr>
+                <w:rFonts w:ascii="TH SarabunPSK" w:hAnsi="TH SarabunPSK" w:cs="TH SarabunPSK"/>
+                <w:sz w:val="32"/>
+                <w:szCs w:val="32"/>
+              </w:rPr>
+            </w:pPr>
+            <w:r>
+              <w:rPr>
+                <w:rFonts w:ascii="TH SarabunPSK" w:hAnsi="TH SarabunPSK" w:cs="TH SarabunPSK"/>
+                <w:sz w:val="32"/>
+                <w:szCs w:val="32"/>
+              </w:rPr>
+              <w:t xml:space="preserve">            </w:t>
+            </w:r>
+            <w:proofErr w:type="spellStart"/>
+            <w:proofErr w:type="gramStart"/>
+            <w:r>
+              <w:rPr>
+                <w:rFonts w:ascii="TH SarabunPSK" w:hAnsi="TH SarabunPSK" w:cs="TH SarabunPSK"/>
+                <w:sz w:val="32"/>
+                <w:szCs w:val="32"/>
+              </w:rPr>
+              <w:t>plt.subplot</w:t>
+            </w:r>
+            <w:proofErr w:type="spellEnd"/>
+            <w:proofErr w:type="gramEnd"/>
+            <w:r>
+              <w:rPr>
+                <w:rFonts w:ascii="TH SarabunPSK" w:hAnsi="TH SarabunPSK" w:cs="TH SarabunPSK"/>
+                <w:sz w:val="32"/>
+                <w:szCs w:val="32"/>
+              </w:rPr>
+              <w:t>(1, 5, i+1)</w:t>
+            </w:r>
+          </w:p>
+          <w:p>
+            <w:pPr>
+              <w:rPr>
+                <w:rFonts w:ascii="TH SarabunPSK" w:hAnsi="TH SarabunPSK" w:cs="TH SarabunPSK"/>
+                <w:sz w:val="32"/>
+                <w:szCs w:val="32"/>
+              </w:rPr>
+            </w:pPr>
+            <w:r>
+              <w:rPr>
+                <w:rFonts w:ascii="TH SarabunPSK" w:hAnsi="TH SarabunPSK" w:cs="TH SarabunPSK"/>
+                <w:sz w:val="32"/>
+                <w:szCs w:val="32"/>
+              </w:rPr>
+              <w:t xml:space="preserve">            </w:t>
+            </w:r>
+            <w:proofErr w:type="spellStart"/>
+            <w:proofErr w:type="gramStart"/>
+            <w:r>
+              <w:rPr>
+                <w:rFonts w:ascii="TH SarabunPSK" w:hAnsi="TH SarabunPSK" w:cs="TH SarabunPSK"/>
+                <w:sz w:val="32"/>
+                <w:szCs w:val="32"/>
+              </w:rPr>
+              <w:t>plt.imshow</w:t>
+            </w:r>
+            <w:proofErr w:type="spellEnd"/>
+            <w:proofErr w:type="gramEnd"/>
+            <w:r>
+              <w:rPr>
+                <w:rFonts w:ascii="TH SarabunPSK" w:hAnsi="TH SarabunPSK" w:cs="TH SarabunPSK"/>
+                <w:sz w:val="32"/>
+                <w:szCs w:val="32"/>
+              </w:rPr>
+              <w:t>(</w:t>
+            </w:r>
+            <w:proofErr w:type="spellStart"/>
+            <w:r>
+              <w:rPr>
+                <w:rFonts w:ascii="TH SarabunPSK" w:hAnsi="TH SarabunPSK" w:cs="TH SarabunPSK"/>
+                <w:sz w:val="32"/>
+                <w:szCs w:val="32"/>
+              </w:rPr>
+              <w:t>X_test</w:t>
+            </w:r>
+            <w:proofErr w:type="spellEnd"/>
+            <w:r>
+              <w:rPr>
+                <w:rFonts w:ascii="TH SarabunPSK" w:hAnsi="TH SarabunPSK" w:cs="TH SarabunPSK"/>
+                <w:sz w:val="32"/>
+                <w:szCs w:val="32"/>
+              </w:rPr>
+              <w:t>[</w:t>
+            </w:r>
+            <w:proofErr w:type="spellStart"/>
+            <w:r>
+              <w:rPr>
+                <w:rFonts w:ascii="TH SarabunPSK" w:hAnsi="TH SarabunPSK" w:cs="TH SarabunPSK"/>
+                <w:sz w:val="32"/>
+                <w:szCs w:val="32"/>
+              </w:rPr>
+              <w:t>idx</w:t>
+            </w:r>
+            <w:proofErr w:type="spellEnd"/>
+            <w:proofErr w:type="gramStart"/>
+            <w:r>
+              <w:rPr>
+                <w:rFonts w:ascii="TH SarabunPSK" w:hAnsi="TH SarabunPSK" w:cs="TH SarabunPSK"/>
+                <w:sz w:val="32"/>
+                <w:szCs w:val="32"/>
+              </w:rPr>
+              <w:t>].reshape</w:t>
+            </w:r>
+            <w:proofErr w:type="gramEnd"/>
+            <w:r>
+              <w:rPr>
+                <w:rFonts w:ascii="TH SarabunPSK" w:hAnsi="TH SarabunPSK" w:cs="TH SarabunPSK"/>
+                <w:sz w:val="32"/>
+                <w:szCs w:val="32"/>
+              </w:rPr>
+              <w:t>(</w:t>
+            </w:r>
+            <w:proofErr w:type="spellStart"/>
+            <w:r>
+              <w:rPr>
+                <w:rFonts w:ascii="TH SarabunPSK" w:hAnsi="TH SarabunPSK" w:cs="TH SarabunPSK"/>
+                <w:sz w:val="32"/>
+                <w:szCs w:val="32"/>
+              </w:rPr>
+              <w:t>image_size</w:t>
+            </w:r>
+            <w:proofErr w:type="spellEnd"/>
+            <w:r>
+              <w:rPr>
+                <w:rFonts w:ascii="TH SarabunPSK" w:hAnsi="TH SarabunPSK" w:cs="TH SarabunPSK"/>
+                <w:sz w:val="32"/>
+                <w:szCs w:val="32"/>
+              </w:rPr>
+              <w:t xml:space="preserve">), </w:t>
+            </w:r>
+            <w:proofErr w:type="spellStart"/>
+            <w:r>
+              <w:rPr>
+                <w:rFonts w:ascii="TH SarabunPSK" w:hAnsi="TH SarabunPSK" w:cs="TH SarabunPSK"/>
+                <w:sz w:val="32"/>
+                <w:szCs w:val="32"/>
+              </w:rPr>
+              <w:t>cmap</w:t>
+            </w:r>
+            <w:proofErr w:type="spellEnd"/>
+            <w:r>
+              <w:rPr>
+                <w:rFonts w:ascii="TH SarabunPSK" w:hAnsi="TH SarabunPSK" w:cs="TH SarabunPSK"/>
+                <w:sz w:val="32"/>
+                <w:szCs w:val="32"/>
+              </w:rPr>
+              <w:t>='gray')</w:t>
+            </w:r>
+          </w:p>
+          <w:p>
+            <w:pPr>
+              <w:rPr>
+                <w:rFonts w:ascii="TH SarabunPSK" w:hAnsi="TH SarabunPSK" w:cs="TH SarabunPSK"/>
+                <w:sz w:val="32"/>
+                <w:szCs w:val="32"/>
+              </w:rPr>
+            </w:pPr>
+            <w:r>
+              <w:rPr>
+                <w:rFonts w:ascii="TH SarabunPSK" w:hAnsi="TH SarabunPSK" w:cs="TH SarabunPSK"/>
+                <w:sz w:val="32"/>
+                <w:szCs w:val="32"/>
+              </w:rPr>
+              <w:t xml:space="preserve">            </w:t>
+            </w:r>
+            <w:proofErr w:type="spellStart"/>
+            <w:r>
+              <w:rPr>
+                <w:rFonts w:ascii="TH SarabunPSK" w:hAnsi="TH SarabunPSK" w:cs="TH SarabunPSK"/>
+                <w:sz w:val="32"/>
+                <w:szCs w:val="32"/>
+              </w:rPr>
+              <w:t>true_label</w:t>
+            </w:r>
+            <w:proofErr w:type="spellEnd"/>
+            <w:r>
+              <w:rPr>
+                <w:rFonts w:ascii="TH SarabunPSK" w:hAnsi="TH SarabunPSK" w:cs="TH SarabunPSK"/>
+                <w:sz w:val="32"/>
+                <w:szCs w:val="32"/>
+              </w:rPr>
               <w:t xml:space="preserve"> = </w:t>
             </w:r>
             <w:proofErr w:type="spellStart"/>
@@ -7501,9 +7695,35 @@
                 <w:sz w:val="32"/>
                 <w:szCs w:val="32"/>
               </w:rPr>
-              <w:t>i</w:t>
-            </w:r>
-            <w:proofErr w:type="spellEnd"/>
+              <w:t>y_test</w:t>
+            </w:r>
+            <w:proofErr w:type="spellEnd"/>
+            <w:r>
+              <w:rPr>
+                <w:rFonts w:ascii="TH SarabunPSK" w:hAnsi="TH SarabunPSK" w:cs="TH SarabunPSK"/>
+                <w:sz w:val="32"/>
+                <w:szCs w:val="32"/>
+              </w:rPr>
+              <w:t>[</w:t>
+            </w:r>
+            <w:proofErr w:type="spellStart"/>
+            <w:r>
+              <w:rPr>
+                <w:rFonts w:ascii="TH SarabunPSK" w:hAnsi="TH SarabunPSK" w:cs="TH SarabunPSK"/>
+                <w:sz w:val="32"/>
+                <w:szCs w:val="32"/>
+              </w:rPr>
+              <w:t>idx</w:t>
+            </w:r>
+            <w:proofErr w:type="spellEnd"/>
+            <w:r>
+              <w:rPr>
+                <w:rFonts w:ascii="TH SarabunPSK" w:hAnsi="TH SarabunPSK" w:cs="TH SarabunPSK"/>
+                <w:sz w:val="32"/>
+                <w:szCs w:val="32"/>
+              </w:rPr>
+              <w:t>]</w:t>
+            </w:r>
           </w:p>
           <w:p>
             <w:pPr>
@@ -7522,6 +7742,130 @@
               <w:t xml:space="preserve">            </w:t>
             </w:r>
             <w:proofErr w:type="spellStart"/>
+            <w:r>
+              <w:rPr>
+                <w:rFonts w:ascii="TH SarabunPSK" w:hAnsi="TH SarabunPSK" w:cs="TH SarabunPSK"/>
+                <w:sz w:val="32"/>
+                <w:szCs w:val="32"/>
+              </w:rPr>
+              <w:t>pred_label</w:t>
+            </w:r>
+            <w:proofErr w:type="spellEnd"/>
+            <w:r>
+              <w:rPr>
+                <w:rFonts w:ascii="TH SarabunPSK" w:hAnsi="TH SarabunPSK" w:cs="TH SarabunPSK"/>
+                <w:sz w:val="32"/>
+                <w:szCs w:val="32"/>
+              </w:rPr>
+              <w:t xml:space="preserve"> = </w:t>
+            </w:r>
+            <w:proofErr w:type="spellStart"/>
+            <w:r>
+              <w:rPr>
+                <w:rFonts w:ascii="TH SarabunPSK" w:hAnsi="TH SarabunPSK" w:cs="TH SarabunPSK"/>
+                <w:sz w:val="32"/>
+                <w:szCs w:val="32"/>
+              </w:rPr>
+              <w:t>y_pred</w:t>
+            </w:r>
+            <w:proofErr w:type="spellEnd"/>
+            <w:r>
+              <w:rPr>
+                <w:rFonts w:ascii="TH SarabunPSK" w:hAnsi="TH SarabunPSK" w:cs="TH SarabunPSK"/>
+                <w:sz w:val="32"/>
+                <w:szCs w:val="32"/>
+              </w:rPr>
+              <w:t>[</w:t>
+            </w:r>
+            <w:proofErr w:type="spellStart"/>
+            <w:r>
+              <w:rPr>
+                <w:rFonts w:ascii="TH SarabunPSK" w:hAnsi="TH SarabunPSK" w:cs="TH SarabunPSK"/>
+                <w:sz w:val="32"/>
+                <w:szCs w:val="32"/>
+              </w:rPr>
+              <w:t>idx</w:t>
+            </w:r>
+            <w:proofErr w:type="spellEnd"/>
+            <w:r>
+              <w:rPr>
+                <w:rFonts w:ascii="TH SarabunPSK" w:hAnsi="TH SarabunPSK" w:cs="TH SarabunPSK"/>
+                <w:sz w:val="32"/>
+                <w:szCs w:val="32"/>
+              </w:rPr>
+              <w:t>]</w:t>
+            </w:r>
+          </w:p>
+          <w:p>
+            <w:pPr>
+              <w:rPr>
+                <w:rFonts w:ascii="TH SarabunPSK" w:hAnsi="TH SarabunPSK" w:cs="TH SarabunPSK"/>
+                <w:sz w:val="32"/>
+                <w:szCs w:val="32"/>
+              </w:rPr>
+            </w:pPr>
+            <w:r>
+              <w:rPr>
+                <w:rFonts w:ascii="TH SarabunPSK" w:hAnsi="TH SarabunPSK" w:cs="TH SarabunPSK"/>
+                <w:sz w:val="32"/>
+                <w:szCs w:val="32"/>
+              </w:rPr>
+              <w:t xml:space="preserve">           color = 'green' if </w:t>
+            </w:r>
+            <w:proofErr w:type="spellStart"/>
+            <w:r>
+              <w:rPr>
+                <w:rFonts w:ascii="TH SarabunPSK" w:hAnsi="TH SarabunPSK" w:cs="TH SarabunPSK"/>
+                <w:sz w:val="32"/>
+                <w:szCs w:val="32"/>
+              </w:rPr>
+              <w:t>true_label</w:t>
+            </w:r>
+            <w:proofErr w:type="spellEnd"/>
+            <w:r>
+              <w:rPr>
+                <w:rFonts w:ascii="TH SarabunPSK" w:hAnsi="TH SarabunPSK" w:cs="TH SarabunPSK"/>
+                <w:sz w:val="32"/>
+                <w:szCs w:val="32"/>
+              </w:rPr>
+              <w:t xml:space="preserve"> == </w:t>
+            </w:r>
+            <w:proofErr w:type="spellStart"/>
+            <w:r>
+              <w:rPr>
+                <w:rFonts w:ascii="TH SarabunPSK" w:hAnsi="TH SarabunPSK" w:cs="TH SarabunPSK"/>
+                <w:sz w:val="32"/>
+                <w:szCs w:val="32"/>
+              </w:rPr>
+              <w:t>pred_label</w:t>
+            </w:r>
+            <w:proofErr w:type="spellEnd"/>
+            <w:r>
+              <w:rPr>
+                <w:rFonts w:ascii="TH SarabunPSK" w:hAnsi="TH SarabunPSK" w:cs="TH SarabunPSK"/>
+                <w:sz w:val="32"/>
+                <w:szCs w:val="32"/>
+              </w:rPr>
+              <w:t xml:space="preserve"> else 'red'</w:t>
+            </w:r>
+          </w:p>
+          <w:p>
+            <w:pPr>
+              <w:rPr>
+                <w:rFonts w:ascii="TH SarabunPSK" w:hAnsi="TH SarabunPSK" w:cs="TH SarabunPSK"/>
+                <w:sz w:val="32"/>
+                <w:szCs w:val="32"/>
+              </w:rPr>
+            </w:pPr>
+            <w:r>
+              <w:rPr>
+                <w:rFonts w:ascii="TH SarabunPSK" w:hAnsi="TH SarabunPSK" w:cs="TH SarabunPSK"/>
+                <w:sz w:val="32"/>
+                <w:szCs w:val="32"/>
+              </w:rPr>
+              <w:t xml:space="preserve">            </w:t>
+            </w:r>
+            <w:proofErr w:type="spellStart"/>
             <w:proofErr w:type="gramStart"/>
             <w:r>
               <w:rPr>
@@ -7529,7 +7873,7 @@
                 <w:sz w:val="32"/>
                 <w:szCs w:val="32"/>
               </w:rPr>
-              <w:t>plt.subplot</w:t>
+              <w:t>plt.title</w:t>
             </w:r>
             <w:proofErr w:type="spellEnd"/>
             <w:proofErr w:type="gramEnd"/>
@@ -7539,7 +7883,135 @@
                 <w:sz w:val="32"/>
                 <w:szCs w:val="32"/>
               </w:rPr>
-              <w:t>(1, 5, i+1)</w:t>
+              <w:t>(</w:t>
+            </w:r>
+            <w:proofErr w:type="spellStart"/>
+            <w:r>
+              <w:rPr>
+                <w:rFonts w:ascii="TH SarabunPSK" w:hAnsi="TH SarabunPSK" w:cs="TH SarabunPSK"/>
+                <w:sz w:val="32"/>
+                <w:szCs w:val="32"/>
+              </w:rPr>
+              <w:t>f"</w:t>
+            </w:r>
+            <w:proofErr w:type="gramStart"/>
+            <w:r>
+              <w:rPr>
+                <w:rFonts w:ascii="TH SarabunPSK" w:hAnsi="TH SarabunPSK" w:cs="TH SarabunPSK"/>
+                <w:sz w:val="32"/>
+                <w:szCs w:val="32"/>
+              </w:rPr>
+              <w:t>True</w:t>
+            </w:r>
+            <w:proofErr w:type="spellEnd"/>
+            <w:r>
+              <w:rPr>
+                <w:rFonts w:ascii="TH SarabunPSK" w:hAnsi="TH SarabunPSK" w:cs="TH SarabunPSK"/>
+                <w:sz w:val="32"/>
+                <w:szCs w:val="32"/>
+              </w:rPr>
+              <w:t>: {</w:t>
+            </w:r>
+            <w:proofErr w:type="spellStart"/>
+            <w:proofErr w:type="gramEnd"/>
+            <w:r>
+              <w:rPr>
+                <w:rFonts w:ascii="TH SarabunPSK" w:hAnsi="TH SarabunPSK" w:cs="TH SarabunPSK"/>
+                <w:sz w:val="32"/>
+                <w:szCs w:val="32"/>
+              </w:rPr>
+              <w:t>true_</w:t>
+            </w:r>
+            <w:proofErr w:type="gramStart"/>
+            <w:r>
+              <w:rPr>
+                <w:rFonts w:ascii="TH SarabunPSK" w:hAnsi="TH SarabunPSK" w:cs="TH SarabunPSK"/>
+                <w:sz w:val="32"/>
+                <w:szCs w:val="32"/>
+              </w:rPr>
+              <w:t>label</w:t>
+            </w:r>
+            <w:proofErr w:type="spellEnd"/>
+            <w:r>
+              <w:rPr>
+                <w:rFonts w:ascii="TH SarabunPSK" w:hAnsi="TH SarabunPSK" w:cs="TH SarabunPSK"/>
+                <w:sz w:val="32"/>
+                <w:szCs w:val="32"/>
+              </w:rPr>
+              <w:t>}\</w:t>
+            </w:r>
+            <w:proofErr w:type="spellStart"/>
+            <w:r>
+              <w:rPr>
+                <w:rFonts w:ascii="TH SarabunPSK" w:hAnsi="TH SarabunPSK" w:cs="TH SarabunPSK"/>
+                <w:sz w:val="32"/>
+                <w:szCs w:val="32"/>
+              </w:rPr>
+              <w:t>nPred</w:t>
+            </w:r>
+            <w:proofErr w:type="spellEnd"/>
+            <w:r>
+              <w:rPr>
+                <w:rFonts w:ascii="TH SarabunPSK" w:hAnsi="TH SarabunPSK" w:cs="TH SarabunPSK"/>
+                <w:sz w:val="32"/>
+                <w:szCs w:val="32"/>
+              </w:rPr>
+              <w:t>: {</w:t>
+            </w:r>
+            <w:proofErr w:type="spellStart"/>
+            <w:proofErr w:type="gramEnd"/>
+            <w:r>
+              <w:rPr>
+                <w:rFonts w:ascii="TH SarabunPSK" w:hAnsi="TH SarabunPSK" w:cs="TH SarabunPSK"/>
+                <w:sz w:val="32"/>
+                <w:szCs w:val="32"/>
+              </w:rPr>
+              <w:t>pred_</w:t>
+            </w:r>
+            <w:proofErr w:type="gramStart"/>
+            <w:r>
+              <w:rPr>
+                <w:rFonts w:ascii="TH SarabunPSK" w:hAnsi="TH SarabunPSK" w:cs="TH SarabunPSK"/>
+                <w:sz w:val="32"/>
+                <w:szCs w:val="32"/>
+              </w:rPr>
+              <w:t>label</w:t>
+            </w:r>
+            <w:proofErr w:type="spellEnd"/>
+            <w:r>
+              <w:rPr>
+                <w:rFonts w:ascii="TH SarabunPSK" w:hAnsi="TH SarabunPSK" w:cs="TH SarabunPSK"/>
+                <w:sz w:val="32"/>
+                <w:szCs w:val="32"/>
+              </w:rPr>
+              <w:t>}"</w:t>
+            </w:r>
+            <w:proofErr w:type="gramEnd"/>
+            <w:r>
+              <w:rPr>
+                <w:rFonts w:ascii="TH SarabunPSK" w:hAnsi="TH SarabunPSK" w:cs="TH SarabunPSK"/>
+                <w:sz w:val="32"/>
+                <w:szCs w:val="32"/>
+              </w:rPr>
+              <w:t xml:space="preserve">, color=color, </w:t>
+            </w:r>
+            <w:proofErr w:type="spellStart"/>
+            <w:r>
+              <w:rPr>
+                <w:rFonts w:ascii="TH SarabunPSK" w:hAnsi="TH SarabunPSK" w:cs="TH SarabunPSK"/>
+                <w:sz w:val="32"/>
+                <w:szCs w:val="32"/>
+              </w:rPr>
+              <w:t>fontsize</w:t>
+            </w:r>
+            <w:proofErr w:type="spellEnd"/>
+            <w:r>
+              <w:rPr>
+                <w:rFonts w:ascii="TH SarabunPSK" w:hAnsi="TH SarabunPSK" w:cs="TH SarabunPSK"/>
+                <w:sz w:val="32"/>
+                <w:szCs w:val="32"/>
+              </w:rPr>
+              <w:t>=10)</w:t>
             </w:r>
           </w:p>
           <w:p>
@@ -7566,7 +8038,7 @@
                 <w:sz w:val="32"/>
                 <w:szCs w:val="32"/>
               </w:rPr>
-              <w:t>plt.imshow</w:t>
+              <w:t>plt.axis</w:t>
             </w:r>
             <w:proofErr w:type="spellEnd"/>
             <w:proofErr w:type="gramEnd"/>
@@ -7576,36 +8048,89 @@
                 <w:sz w:val="32"/>
                 <w:szCs w:val="32"/>
               </w:rPr>
+              <w:t>('off')</w:t>
+            </w:r>
+          </w:p>
+          <w:p>
+            <w:pPr>
+              <w:rPr>
+                <w:rFonts w:ascii="TH SarabunPSK" w:hAnsi="TH SarabunPSK" w:cs="TH SarabunPSK"/>
+                <w:sz w:val="32"/>
+                <w:szCs w:val="32"/>
+              </w:rPr>
+            </w:pPr>
+            <w:r>
+              <w:rPr>
+                <w:rFonts w:ascii="TH SarabunPSK" w:hAnsi="TH SarabunPSK" w:cs="TH SarabunPSK"/>
+                <w:sz w:val="32"/>
+                <w:szCs w:val="32"/>
+              </w:rPr>
+              <w:t xml:space="preserve">        </w:t>
+            </w:r>
+            <w:proofErr w:type="spellStart"/>
+            <w:proofErr w:type="gramStart"/>
+            <w:r>
+              <w:rPr>
+                <w:rFonts w:ascii="TH SarabunPSK" w:hAnsi="TH SarabunPSK" w:cs="TH SarabunPSK"/>
+                <w:sz w:val="32"/>
+                <w:szCs w:val="32"/>
+              </w:rPr>
+              <w:t>plt.tight</w:t>
+            </w:r>
+            <w:proofErr w:type="gramEnd"/>
+            <w:r>
+              <w:rPr>
+                <w:rFonts w:ascii="TH SarabunPSK" w:hAnsi="TH SarabunPSK" w:cs="TH SarabunPSK"/>
+                <w:sz w:val="32"/>
+                <w:szCs w:val="32"/>
+              </w:rPr>
+              <w:t>_</w:t>
+            </w:r>
+            <w:proofErr w:type="gramStart"/>
+            <w:r>
+              <w:rPr>
+                <w:rFonts w:ascii="TH SarabunPSK" w:hAnsi="TH SarabunPSK" w:cs="TH SarabunPSK"/>
+                <w:sz w:val="32"/>
+                <w:szCs w:val="32"/>
+              </w:rPr>
+              <w:t>layout</w:t>
+            </w:r>
+            <w:proofErr w:type="spellEnd"/>
+            <w:r>
+              <w:rPr>
+                <w:rFonts w:ascii="TH SarabunPSK" w:hAnsi="TH SarabunPSK" w:cs="TH SarabunPSK"/>
+                <w:sz w:val="32"/>
+                <w:szCs w:val="32"/>
+              </w:rPr>
               <w:t>(</w:t>
             </w:r>
-            <w:proofErr w:type="spellStart"/>
-            <w:r>
-              <w:rPr>
-                <w:rFonts w:ascii="TH SarabunPSK" w:hAnsi="TH SarabunPSK" w:cs="TH SarabunPSK"/>
-                <w:sz w:val="32"/>
-                <w:szCs w:val="32"/>
-              </w:rPr>
-              <w:t>X_test</w:t>
-            </w:r>
-            <w:proofErr w:type="spellEnd"/>
-            <w:r>
-              <w:rPr>
-                <w:rFonts w:ascii="TH SarabunPSK" w:hAnsi="TH SarabunPSK" w:cs="TH SarabunPSK"/>
-                <w:sz w:val="32"/>
-                <w:szCs w:val="32"/>
-              </w:rPr>
-              <w:t>[</w:t>
-            </w:r>
-            <w:proofErr w:type="spellStart"/>
-            <w:r>
-              <w:rPr>
-                <w:rFonts w:ascii="TH SarabunPSK" w:hAnsi="TH SarabunPSK" w:cs="TH SarabunPSK"/>
-                <w:sz w:val="32"/>
-                <w:szCs w:val="32"/>
-              </w:rPr>
-              <w:t>idx</w:t>
-            </w:r>
-            <w:proofErr w:type="spellEnd"/>
+            <w:proofErr w:type="gramEnd"/>
+            <w:r>
+              <w:rPr>
+                <w:rFonts w:ascii="TH SarabunPSK" w:hAnsi="TH SarabunPSK" w:cs="TH SarabunPSK"/>
+                <w:sz w:val="32"/>
+                <w:szCs w:val="32"/>
+              </w:rPr>
+              <w:t>)</w:t>
+            </w:r>
+          </w:p>
+          <w:p>
+            <w:pPr>
+              <w:rPr>
+                <w:rFonts w:ascii="TH SarabunPSK" w:hAnsi="TH SarabunPSK" w:cs="TH SarabunPSK"/>
+                <w:sz w:val="32"/>
+                <w:szCs w:val="32"/>
+              </w:rPr>
+            </w:pPr>
+            <w:r>
+              <w:rPr>
+                <w:rFonts w:ascii="TH SarabunPSK" w:hAnsi="TH SarabunPSK" w:cs="TH SarabunPSK"/>
+                <w:sz w:val="32"/>
+                <w:szCs w:val="32"/>
+              </w:rPr>
+              <w:t xml:space="preserve">        </w:t>
+            </w:r>
+            <w:proofErr w:type="spellStart"/>
             <w:proofErr w:type="gramStart"/>
             <w:r>
               <w:rPr>
@@ -7613,8 +8138,9 @@
                 <w:sz w:val="32"/>
                 <w:szCs w:val="32"/>
               </w:rPr>
-              <w:t>].reshape</w:t>
-            </w:r>
+              <w:t>plt.show</w:t>
+            </w:r>
+            <w:proofErr w:type="spellEnd"/>
             <w:proofErr w:type="gramEnd"/>
             <w:r>
               <w:rPr>
@@ -7622,257 +8148,42 @@
                 <w:sz w:val="32"/>
                 <w:szCs w:val="32"/>
               </w:rPr>
-              <w:t>(</w:t>
-            </w:r>
-            <w:proofErr w:type="spellStart"/>
-            <w:r>
-              <w:rPr>
-                <w:rFonts w:ascii="TH SarabunPSK" w:hAnsi="TH SarabunPSK" w:cs="TH SarabunPSK"/>
-                <w:sz w:val="32"/>
-                <w:szCs w:val="32"/>
-              </w:rPr>
-              <w:t>image_size</w:t>
-            </w:r>
-            <w:proofErr w:type="spellEnd"/>
-            <w:r>
-              <w:rPr>
-                <w:rFonts w:ascii="TH SarabunPSK" w:hAnsi="TH SarabunPSK" w:cs="TH SarabunPSK"/>
-                <w:sz w:val="32"/>
-                <w:szCs w:val="32"/>
-              </w:rPr>
-              <w:t xml:space="preserve">), </w:t>
-            </w:r>
-            <w:proofErr w:type="spellStart"/>
-            <w:r>
-              <w:rPr>
-                <w:rFonts w:ascii="TH SarabunPSK" w:hAnsi="TH SarabunPSK" w:cs="TH SarabunPSK"/>
-                <w:sz w:val="32"/>
-                <w:szCs w:val="32"/>
-              </w:rPr>
-              <w:t>cmap</w:t>
-            </w:r>
-            <w:proofErr w:type="spellEnd"/>
-            <w:r>
-              <w:rPr>
-                <w:rFonts w:ascii="TH SarabunPSK" w:hAnsi="TH SarabunPSK" w:cs="TH SarabunPSK"/>
-                <w:sz w:val="32"/>
-                <w:szCs w:val="32"/>
-              </w:rPr>
-              <w:t>='gray')</w:t>
-            </w:r>
-          </w:p>
-          <w:p>
-            <w:pPr>
-              <w:rPr>
-                <w:rFonts w:ascii="TH SarabunPSK" w:hAnsi="TH SarabunPSK" w:cs="TH SarabunPSK"/>
-                <w:sz w:val="32"/>
-                <w:szCs w:val="32"/>
-              </w:rPr>
-            </w:pPr>
-            <w:r>
-              <w:rPr>
-                <w:rFonts w:ascii="TH SarabunPSK" w:hAnsi="TH SarabunPSK" w:cs="TH SarabunPSK"/>
-                <w:sz w:val="32"/>
-                <w:szCs w:val="32"/>
-              </w:rPr>
-              <w:t xml:space="preserve">            </w:t>
-            </w:r>
-            <w:proofErr w:type="spellStart"/>
-            <w:r>
-              <w:rPr>
-                <w:rFonts w:ascii="TH SarabunPSK" w:hAnsi="TH SarabunPSK" w:cs="TH SarabunPSK"/>
-                <w:sz w:val="32"/>
-                <w:szCs w:val="32"/>
-              </w:rPr>
-              <w:t>true_label</w:t>
-            </w:r>
-            <w:proofErr w:type="spellEnd"/>
-            <w:r>
-              <w:rPr>
-                <w:rFonts w:ascii="TH SarabunPSK" w:hAnsi="TH SarabunPSK" w:cs="TH SarabunPSK"/>
-                <w:sz w:val="32"/>
-                <w:szCs w:val="32"/>
-              </w:rPr>
-              <w:t xml:space="preserve"> = </w:t>
-            </w:r>
-            <w:proofErr w:type="spellStart"/>
-            <w:r>
-              <w:rPr>
-                <w:rFonts w:ascii="TH SarabunPSK" w:hAnsi="TH SarabunPSK" w:cs="TH SarabunPSK"/>
-                <w:sz w:val="32"/>
-                <w:szCs w:val="32"/>
-              </w:rPr>
-              <w:t>y_test</w:t>
-            </w:r>
-            <w:proofErr w:type="spellEnd"/>
-            <w:r>
-              <w:rPr>
-                <w:rFonts w:ascii="TH SarabunPSK" w:hAnsi="TH SarabunPSK" w:cs="TH SarabunPSK"/>
-                <w:sz w:val="32"/>
-                <w:szCs w:val="32"/>
-              </w:rPr>
-              <w:t>[</w:t>
-            </w:r>
-            <w:proofErr w:type="spellStart"/>
-            <w:r>
-              <w:rPr>
-                <w:rFonts w:ascii="TH SarabunPSK" w:hAnsi="TH SarabunPSK" w:cs="TH SarabunPSK"/>
-                <w:sz w:val="32"/>
-                <w:szCs w:val="32"/>
-              </w:rPr>
-              <w:t>idx</w:t>
-            </w:r>
-            <w:proofErr w:type="spellEnd"/>
-            <w:r>
-              <w:rPr>
-                <w:rFonts w:ascii="TH SarabunPSK" w:hAnsi="TH SarabunPSK" w:cs="TH SarabunPSK"/>
-                <w:sz w:val="32"/>
-                <w:szCs w:val="32"/>
-              </w:rPr>
-              <w:t>]</w:t>
-            </w:r>
-          </w:p>
-          <w:p>
-            <w:pPr>
-              <w:rPr>
-                <w:rFonts w:ascii="TH SarabunPSK" w:hAnsi="TH SarabunPSK" w:cs="TH SarabunPSK"/>
-                <w:sz w:val="32"/>
-                <w:szCs w:val="32"/>
-              </w:rPr>
-            </w:pPr>
-            <w:r>
-              <w:rPr>
-                <w:rFonts w:ascii="TH SarabunPSK" w:hAnsi="TH SarabunPSK" w:cs="TH SarabunPSK"/>
-                <w:sz w:val="32"/>
-                <w:szCs w:val="32"/>
-              </w:rPr>
-              <w:t xml:space="preserve">            </w:t>
-            </w:r>
-            <w:proofErr w:type="spellStart"/>
-            <w:r>
-              <w:rPr>
-                <w:rFonts w:ascii="TH SarabunPSK" w:hAnsi="TH SarabunPSK" w:cs="TH SarabunPSK"/>
-                <w:sz w:val="32"/>
-                <w:szCs w:val="32"/>
-              </w:rPr>
-              <w:t>pred_label</w:t>
-            </w:r>
-            <w:proofErr w:type="spellEnd"/>
-            <w:r>
-              <w:rPr>
-                <w:rFonts w:ascii="TH SarabunPSK" w:hAnsi="TH SarabunPSK" w:cs="TH SarabunPSK"/>
-                <w:sz w:val="32"/>
-                <w:szCs w:val="32"/>
-              </w:rPr>
-              <w:t xml:space="preserve"> = </w:t>
-            </w:r>
-            <w:proofErr w:type="spellStart"/>
-            <w:r>
-              <w:rPr>
-                <w:rFonts w:ascii="TH SarabunPSK" w:hAnsi="TH SarabunPSK" w:cs="TH SarabunPSK"/>
-                <w:sz w:val="32"/>
-                <w:szCs w:val="32"/>
-              </w:rPr>
-              <w:t>y_pred</w:t>
-            </w:r>
-            <w:proofErr w:type="spellEnd"/>
-            <w:r>
-              <w:rPr>
-                <w:rFonts w:ascii="TH SarabunPSK" w:hAnsi="TH SarabunPSK" w:cs="TH SarabunPSK"/>
-                <w:sz w:val="32"/>
-                <w:szCs w:val="32"/>
-              </w:rPr>
-              <w:t>[</w:t>
-            </w:r>
-            <w:proofErr w:type="spellStart"/>
-            <w:r>
-              <w:rPr>
-                <w:rFonts w:ascii="TH SarabunPSK" w:hAnsi="TH SarabunPSK" w:cs="TH SarabunPSK"/>
-                <w:sz w:val="32"/>
-                <w:szCs w:val="32"/>
-              </w:rPr>
-              <w:t>idx</w:t>
-            </w:r>
-            <w:proofErr w:type="spellEnd"/>
-            <w:r>
-              <w:rPr>
-                <w:rFonts w:ascii="TH SarabunPSK" w:hAnsi="TH SarabunPSK" w:cs="TH SarabunPSK"/>
-                <w:sz w:val="32"/>
-                <w:szCs w:val="32"/>
-              </w:rPr>
-              <w:t>]</w:t>
-            </w:r>
-          </w:p>
-          <w:p>
-            <w:pPr>
-              <w:rPr>
-                <w:rFonts w:ascii="TH SarabunPSK" w:hAnsi="TH SarabunPSK" w:cs="TH SarabunPSK"/>
-                <w:sz w:val="32"/>
-                <w:szCs w:val="32"/>
-              </w:rPr>
-            </w:pPr>
-            <w:r>
-              <w:rPr>
-                <w:rFonts w:ascii="TH SarabunPSK" w:hAnsi="TH SarabunPSK" w:cs="TH SarabunPSK"/>
-                <w:sz w:val="32"/>
-                <w:szCs w:val="32"/>
-              </w:rPr>
-              <w:t xml:space="preserve">           color = 'green' if </w:t>
-            </w:r>
-            <w:proofErr w:type="spellStart"/>
-            <w:r>
-              <w:rPr>
-                <w:rFonts w:ascii="TH SarabunPSK" w:hAnsi="TH SarabunPSK" w:cs="TH SarabunPSK"/>
-                <w:sz w:val="32"/>
-                <w:szCs w:val="32"/>
-              </w:rPr>
-              <w:t>true_label</w:t>
-            </w:r>
-            <w:proofErr w:type="spellEnd"/>
-            <w:r>
-              <w:rPr>
-                <w:rFonts w:ascii="TH SarabunPSK" w:hAnsi="TH SarabunPSK" w:cs="TH SarabunPSK"/>
-                <w:sz w:val="32"/>
-                <w:szCs w:val="32"/>
-              </w:rPr>
-              <w:t xml:space="preserve"> == </w:t>
-            </w:r>
-            <w:proofErr w:type="spellStart"/>
-            <w:r>
-              <w:rPr>
-                <w:rFonts w:ascii="TH SarabunPSK" w:hAnsi="TH SarabunPSK" w:cs="TH SarabunPSK"/>
-                <w:sz w:val="32"/>
-                <w:szCs w:val="32"/>
-              </w:rPr>
-              <w:t>pred_label</w:t>
-            </w:r>
-            <w:proofErr w:type="spellEnd"/>
-            <w:r>
-              <w:rPr>
-                <w:rFonts w:ascii="TH SarabunPSK" w:hAnsi="TH SarabunPSK" w:cs="TH SarabunPSK"/>
-                <w:sz w:val="32"/>
-                <w:szCs w:val="32"/>
-              </w:rPr>
-              <w:t xml:space="preserve"> else 'red'</w:t>
-            </w:r>
-          </w:p>
-          <w:p>
-            <w:pPr>
-              <w:rPr>
-                <w:rFonts w:ascii="TH SarabunPSK" w:hAnsi="TH SarabunPSK" w:cs="TH SarabunPSK"/>
-                <w:sz w:val="32"/>
-                <w:szCs w:val="32"/>
-              </w:rPr>
-            </w:pPr>
-            <w:r>
-              <w:rPr>
-                <w:rFonts w:ascii="TH SarabunPSK" w:hAnsi="TH SarabunPSK" w:cs="TH SarabunPSK"/>
-                <w:sz w:val="32"/>
-                <w:szCs w:val="32"/>
-              </w:rPr>
-              <w:t xml:space="preserve">            </w:t>
-            </w:r>
-            <w:proofErr w:type="spellStart"/>
+              <w:t>()</w:t>
+            </w:r>
+          </w:p>
+          <w:p>
+            <w:pPr>
+              <w:rPr>
+                <w:rFonts w:ascii="TH SarabunPSK" w:hAnsi="TH SarabunPSK" w:cs="TH SarabunPSK"/>
+                <w:sz w:val="32"/>
+                <w:szCs w:val="32"/>
+              </w:rPr>
+            </w:pPr>
+            <w:r>
+              <w:rPr>
+                <w:rFonts w:ascii="TH SarabunPSK" w:hAnsi="TH SarabunPSK" w:cs="TH SarabunPSK"/>
+                <w:sz w:val="32"/>
+                <w:szCs w:val="32"/>
+              </w:rPr>
+              <w:t>    else:</w:t>
+            </w:r>
+          </w:p>
+          <w:p>
+            <w:pPr>
+              <w:rPr>
+                <w:rFonts w:ascii="TH SarabunPSK" w:hAnsi="TH SarabunPSK" w:cs="TH SarabunPSK"/>
+                <w:sz w:val="32"/>
+                <w:szCs w:val="32"/>
+              </w:rPr>
+            </w:pPr>
+            <w:r>
+              <w:rPr>
+                <w:rFonts w:ascii="TH SarabunPSK" w:hAnsi="TH SarabunPSK" w:cs="TH SarabunPSK"/>
+                <w:sz w:val="32"/>
+                <w:szCs w:val="32"/>
+              </w:rPr>
+              <w:t xml:space="preserve">        </w:t>
+            </w:r>
             <w:proofErr w:type="gramStart"/>
             <w:r>
               <w:rPr>
@@ -7880,9 +8191,8 @@
                 <w:sz w:val="32"/>
                 <w:szCs w:val="32"/>
               </w:rPr>
-              <w:t>plt.title</w:t>
-            </w:r>
-            <w:proofErr w:type="spellEnd"/>
+              <w:t>print(</w:t>
+            </w:r>
             <w:proofErr w:type="gramEnd"/>
             <w:r>
               <w:rPr>
@@ -7890,323 +8200,6 @@
                 <w:sz w:val="32"/>
                 <w:szCs w:val="32"/>
               </w:rPr>
-              <w:t>(</w:t>
-            </w:r>
-            <w:proofErr w:type="spellStart"/>
-            <w:r>
-              <w:rPr>
-                <w:rFonts w:ascii="TH SarabunPSK" w:hAnsi="TH SarabunPSK" w:cs="TH SarabunPSK"/>
-                <w:sz w:val="32"/>
-                <w:szCs w:val="32"/>
-              </w:rPr>
-              <w:t>f"</w:t>
-            </w:r>
-            <w:proofErr w:type="gramStart"/>
-            <w:r>
-              <w:rPr>
-                <w:rFonts w:ascii="TH SarabunPSK" w:hAnsi="TH SarabunPSK" w:cs="TH SarabunPSK"/>
-                <w:sz w:val="32"/>
-                <w:szCs w:val="32"/>
-              </w:rPr>
-              <w:t>True</w:t>
-            </w:r>
-            <w:proofErr w:type="spellEnd"/>
-            <w:r>
-              <w:rPr>
-                <w:rFonts w:ascii="TH SarabunPSK" w:hAnsi="TH SarabunPSK" w:cs="TH SarabunPSK"/>
-                <w:sz w:val="32"/>
-                <w:szCs w:val="32"/>
-              </w:rPr>
-              <w:t>: {</w:t>
-            </w:r>
-            <w:proofErr w:type="spellStart"/>
-            <w:proofErr w:type="gramEnd"/>
-            <w:r>
-              <w:rPr>
-                <w:rFonts w:ascii="TH SarabunPSK" w:hAnsi="TH SarabunPSK" w:cs="TH SarabunPSK"/>
-                <w:sz w:val="32"/>
-                <w:szCs w:val="32"/>
-              </w:rPr>
-              <w:t>true_</w:t>
-            </w:r>
-            <w:proofErr w:type="gramStart"/>
-            <w:r>
-              <w:rPr>
-                <w:rFonts w:ascii="TH SarabunPSK" w:hAnsi="TH SarabunPSK" w:cs="TH SarabunPSK"/>
-                <w:sz w:val="32"/>
-                <w:szCs w:val="32"/>
-              </w:rPr>
-              <w:t>label</w:t>
-            </w:r>
-            <w:proofErr w:type="spellEnd"/>
-            <w:r>
-              <w:rPr>
-                <w:rFonts w:ascii="TH SarabunPSK" w:hAnsi="TH SarabunPSK" w:cs="TH SarabunPSK"/>
-                <w:sz w:val="32"/>
-                <w:szCs w:val="32"/>
-              </w:rPr>
-              <w:t>}\</w:t>
-            </w:r>
-            <w:proofErr w:type="spellStart"/>
-            <w:r>
-              <w:rPr>
-                <w:rFonts w:ascii="TH SarabunPSK" w:hAnsi="TH SarabunPSK" w:cs="TH SarabunPSK"/>
-                <w:sz w:val="32"/>
-                <w:szCs w:val="32"/>
-              </w:rPr>
-              <w:t>nPred</w:t>
-            </w:r>
-            <w:proofErr w:type="spellEnd"/>
-            <w:r>
-              <w:rPr>
-                <w:rFonts w:ascii="TH SarabunPSK" w:hAnsi="TH SarabunPSK" w:cs="TH SarabunPSK"/>
-                <w:sz w:val="32"/>
-                <w:szCs w:val="32"/>
-              </w:rPr>
-              <w:t>: {</w:t>
-            </w:r>
-            <w:proofErr w:type="spellStart"/>
-            <w:proofErr w:type="gramEnd"/>
-            <w:r>
-              <w:rPr>
-                <w:rFonts w:ascii="TH SarabunPSK" w:hAnsi="TH SarabunPSK" w:cs="TH SarabunPSK"/>
-                <w:sz w:val="32"/>
-                <w:szCs w:val="32"/>
-              </w:rPr>
-              <w:t>pred_</w:t>
-            </w:r>
-            <w:proofErr w:type="gramStart"/>
-            <w:r>
-              <w:rPr>
-                <w:rFonts w:ascii="TH SarabunPSK" w:hAnsi="TH SarabunPSK" w:cs="TH SarabunPSK"/>
-                <w:sz w:val="32"/>
-                <w:szCs w:val="32"/>
-              </w:rPr>
-              <w:t>label</w:t>
-            </w:r>
-            <w:proofErr w:type="spellEnd"/>
-            <w:r>
-              <w:rPr>
-                <w:rFonts w:ascii="TH SarabunPSK" w:hAnsi="TH SarabunPSK" w:cs="TH SarabunPSK"/>
-                <w:sz w:val="32"/>
-                <w:szCs w:val="32"/>
-              </w:rPr>
-              <w:t>}"</w:t>
-            </w:r>
-            <w:proofErr w:type="gramEnd"/>
-            <w:r>
-              <w:rPr>
-                <w:rFonts w:ascii="TH SarabunPSK" w:hAnsi="TH SarabunPSK" w:cs="TH SarabunPSK"/>
-                <w:sz w:val="32"/>
-                <w:szCs w:val="32"/>
-              </w:rPr>
-              <w:t xml:space="preserve">, color=color, </w:t>
-            </w:r>
-            <w:proofErr w:type="spellStart"/>
-            <w:r>
-              <w:rPr>
-                <w:rFonts w:ascii="TH SarabunPSK" w:hAnsi="TH SarabunPSK" w:cs="TH SarabunPSK"/>
-                <w:sz w:val="32"/>
-                <w:szCs w:val="32"/>
-              </w:rPr>
-              <w:t>fontsize</w:t>
-            </w:r>
-            <w:proofErr w:type="spellEnd"/>
-            <w:r>
-              <w:rPr>
-                <w:rFonts w:ascii="TH SarabunPSK" w:hAnsi="TH SarabunPSK" w:cs="TH SarabunPSK"/>
-                <w:sz w:val="32"/>
-                <w:szCs w:val="32"/>
-              </w:rPr>
-              <w:t>=10)</w:t>
-            </w:r>
-          </w:p>
-          <w:p>
-            <w:pPr>
-              <w:rPr>
-                <w:rFonts w:ascii="TH SarabunPSK" w:hAnsi="TH SarabunPSK" w:cs="TH SarabunPSK"/>
-                <w:sz w:val="32"/>
-                <w:szCs w:val="32"/>
-              </w:rPr>
-            </w:pPr>
-            <w:r>
-              <w:rPr>
-                <w:rFonts w:ascii="TH SarabunPSK" w:hAnsi="TH SarabunPSK" w:cs="TH SarabunPSK"/>
-                <w:sz w:val="32"/>
-                <w:szCs w:val="32"/>
-              </w:rPr>
-              <w:t xml:space="preserve">            </w:t>
-            </w:r>
-            <w:proofErr w:type="spellStart"/>
-            <w:proofErr w:type="gramStart"/>
-            <w:r>
-              <w:rPr>
-                <w:rFonts w:ascii="TH SarabunPSK" w:hAnsi="TH SarabunPSK" w:cs="TH SarabunPSK"/>
-                <w:sz w:val="32"/>
-                <w:szCs w:val="32"/>
-              </w:rPr>
-              <w:t>plt.axis</w:t>
-            </w:r>
-            <w:proofErr w:type="spellEnd"/>
-            <w:proofErr w:type="gramEnd"/>
-            <w:r>
-              <w:rPr>
-                <w:rFonts w:ascii="TH SarabunPSK" w:hAnsi="TH SarabunPSK" w:cs="TH SarabunPSK"/>
-                <w:sz w:val="32"/>
-                <w:szCs w:val="32"/>
-              </w:rPr>
-              <w:t>('off')</w:t>
-            </w:r>
-          </w:p>
-          <w:p>
-            <w:pPr>
-              <w:rPr>
-                <w:rFonts w:ascii="TH SarabunPSK" w:hAnsi="TH SarabunPSK" w:cs="TH SarabunPSK"/>
-                <w:sz w:val="32"/>
-                <w:szCs w:val="32"/>
-              </w:rPr>
-            </w:pPr>
-            <w:r>
-              <w:rPr>
-                <w:rFonts w:ascii="TH SarabunPSK" w:hAnsi="TH SarabunPSK" w:cs="TH SarabunPSK"/>
-                <w:sz w:val="32"/>
-                <w:szCs w:val="32"/>
-              </w:rPr>
-              <w:t xml:space="preserve">        </w:t>
-            </w:r>
-            <w:proofErr w:type="spellStart"/>
-            <w:proofErr w:type="gramStart"/>
-            <w:r>
-              <w:rPr>
-                <w:rFonts w:ascii="TH SarabunPSK" w:hAnsi="TH SarabunPSK" w:cs="TH SarabunPSK"/>
-                <w:sz w:val="32"/>
-                <w:szCs w:val="32"/>
-              </w:rPr>
-              <w:t>plt.tight</w:t>
-            </w:r>
-            <w:proofErr w:type="gramEnd"/>
-            <w:r>
-              <w:rPr>
-                <w:rFonts w:ascii="TH SarabunPSK" w:hAnsi="TH SarabunPSK" w:cs="TH SarabunPSK"/>
-                <w:sz w:val="32"/>
-                <w:szCs w:val="32"/>
-              </w:rPr>
-              <w:t>_</w:t>
-            </w:r>
-            <w:proofErr w:type="gramStart"/>
-            <w:r>
-              <w:rPr>
-                <w:rFonts w:ascii="TH SarabunPSK" w:hAnsi="TH SarabunPSK" w:cs="TH SarabunPSK"/>
-                <w:sz w:val="32"/>
-                <w:szCs w:val="32"/>
-              </w:rPr>
-              <w:t>layout</w:t>
-            </w:r>
-            <w:proofErr w:type="spellEnd"/>
-            <w:r>
-              <w:rPr>
-                <w:rFonts w:ascii="TH SarabunPSK" w:hAnsi="TH SarabunPSK" w:cs="TH SarabunPSK"/>
-                <w:sz w:val="32"/>
-                <w:szCs w:val="32"/>
-              </w:rPr>
-              <w:t>(</w:t>
-            </w:r>
-            <w:proofErr w:type="gramEnd"/>
-            <w:r>
-              <w:rPr>
-                <w:rFonts w:ascii="TH SarabunPSK" w:hAnsi="TH SarabunPSK" w:cs="TH SarabunPSK"/>
-                <w:sz w:val="32"/>
-                <w:szCs w:val="32"/>
-              </w:rPr>
-              <w:t>)</w:t>
-            </w:r>
-          </w:p>
-          <w:p>
-            <w:pPr>
-              <w:rPr>
-                <w:rFonts w:ascii="TH SarabunPSK" w:hAnsi="TH SarabunPSK" w:cs="TH SarabunPSK"/>
-                <w:sz w:val="32"/>
-                <w:szCs w:val="32"/>
-              </w:rPr>
-            </w:pPr>
-            <w:r>
-              <w:rPr>
-                <w:rFonts w:ascii="TH SarabunPSK" w:hAnsi="TH SarabunPSK" w:cs="TH SarabunPSK"/>
-                <w:sz w:val="32"/>
-                <w:szCs w:val="32"/>
-              </w:rPr>
-              <w:t xml:space="preserve">        </w:t>
-            </w:r>
-            <w:proofErr w:type="spellStart"/>
-            <w:proofErr w:type="gramStart"/>
-            <w:r>
-              <w:rPr>
-                <w:rFonts w:ascii="TH SarabunPSK" w:hAnsi="TH SarabunPSK" w:cs="TH SarabunPSK"/>
-                <w:sz w:val="32"/>
-                <w:szCs w:val="32"/>
-              </w:rPr>
-              <w:t>plt.show</w:t>
-            </w:r>
-            <w:proofErr w:type="spellEnd"/>
-            <w:proofErr w:type="gramEnd"/>
-            <w:r>
-              <w:rPr>
-                <w:rFonts w:ascii="TH SarabunPSK" w:hAnsi="TH SarabunPSK" w:cs="TH SarabunPSK"/>
-                <w:sz w:val="32"/>
-                <w:szCs w:val="32"/>
-              </w:rPr>
-              <w:t>()</w:t>
-            </w:r>
-          </w:p>
-          <w:p>
-            <w:pPr>
-              <w:rPr>
-                <w:rFonts w:ascii="TH SarabunPSK" w:hAnsi="TH SarabunPSK" w:cs="TH SarabunPSK"/>
-                <w:sz w:val="32"/>
-                <w:szCs w:val="32"/>
-              </w:rPr>
-            </w:pPr>
-            <w:r>
-              <w:rPr>
-                <w:rFonts w:ascii="TH SarabunPSK" w:hAnsi="TH SarabunPSK" w:cs="TH SarabunPSK"/>
-                <w:sz w:val="32"/>
-                <w:szCs w:val="32"/>
-              </w:rPr>
-              <w:t>    else:</w:t>
-            </w:r>
-          </w:p>
-          <w:p>
-            <w:pPr>
-              <w:rPr>
-                <w:rFonts w:ascii="TH SarabunPSK" w:hAnsi="TH SarabunPSK" w:cs="TH SarabunPSK"/>
-                <w:sz w:val="32"/>
-                <w:szCs w:val="32"/>
-              </w:rPr>
-            </w:pPr>
-            <w:r>
-              <w:rPr>
-                <w:rFonts w:ascii="TH SarabunPSK" w:hAnsi="TH SarabunPSK" w:cs="TH SarabunPSK"/>
-                <w:sz w:val="32"/>
-                <w:szCs w:val="32"/>
-              </w:rPr>
-              <w:t xml:space="preserve">        </w:t>
-            </w:r>
-            <w:proofErr w:type="gramStart"/>
-            <w:r>
-              <w:rPr>
-                <w:rFonts w:ascii="TH SarabunPSK" w:hAnsi="TH SarabunPSK" w:cs="TH SarabunPSK"/>
-                <w:sz w:val="32"/>
-                <w:szCs w:val="32"/>
-              </w:rPr>
-              <w:t>print(</w:t>
-            </w:r>
-            <w:proofErr w:type="gramEnd"/>
-            <w:r>
-              <w:rPr>
-                <w:rFonts w:ascii="TH SarabunPSK" w:hAnsi="TH SarabunPSK" w:cs="TH SarabunPSK"/>
-                <w:sz w:val="32"/>
-                <w:szCs w:val="32"/>
-              </w:rPr>
               <w:t>"No images found. Please check dataset path.")</w:t>
             </w:r>
             <w:commentRangeEnd w:id="8"/>
@@ -8229,16 +8222,16 @@
           <w:p>
             <w:pPr>
               <w:rPr>
-                <w:rFonts w:ascii="TH SarabunPSK" w:hAnsi="TH SarabunPSK" w:cs="TH SarabunPSK" w:hint="cs"/>
-                <w:sz w:val="32"/>
-                <w:szCs w:val="32"/>
-              </w:rPr>
-            </w:pPr>
-          </w:p>
-          <w:p>
-            <w:pPr>
-              <w:rPr>
-                <w:rFonts w:ascii="TH SarabunPSK" w:hAnsi="TH SarabunPSK" w:cs="TH SarabunPSK" w:hint="cs"/>
+                <w:rFonts w:ascii="TH SarabunPSK" w:hAnsi="TH SarabunPSK" w:cs="TH SarabunPSK"/>
+                <w:sz w:val="32"/>
+                <w:szCs w:val="32"/>
+              </w:rPr>
+            </w:pPr>
+          </w:p>
+          <w:p>
+            <w:pPr>
+              <w:rPr>
+                <w:rFonts w:ascii="TH SarabunPSK" w:hAnsi="TH SarabunPSK" w:cs="TH SarabunPSK"/>
                 <w:sz w:val="32"/>
                 <w:szCs w:val="32"/>
               </w:rPr>
@@ -8264,34 +8257,34 @@
           <w:p>
             <w:pPr>
               <w:rPr>
-                <w:rFonts w:ascii="TH SarabunPSK" w:hAnsi="TH SarabunPSK" w:cs="TH SarabunPSK" w:hint="cs"/>
-                <w:sz w:val="32"/>
-                <w:szCs w:val="32"/>
-              </w:rPr>
-            </w:pPr>
-          </w:p>
-          <w:p>
-            <w:pPr>
-              <w:rPr>
-                <w:rFonts w:ascii="TH SarabunPSK" w:hAnsi="TH SarabunPSK" w:cs="TH SarabunPSK"/>
-                <w:sz w:val="32"/>
-                <w:szCs w:val="32"/>
-              </w:rPr>
-            </w:pPr>
-          </w:p>
-          <w:p>
-            <w:pPr>
-              <w:rPr>
-                <w:rFonts w:ascii="TH SarabunPSK" w:hAnsi="TH SarabunPSK" w:cs="TH SarabunPSK" w:hint="cs"/>
-                <w:sz w:val="32"/>
-                <w:szCs w:val="32"/>
-              </w:rPr>
-            </w:pPr>
-          </w:p>
-          <w:p>
-            <w:pPr>
-              <w:rPr>
-                <w:rFonts w:ascii="TH SarabunPSK" w:hAnsi="TH SarabunPSK" w:cs="TH SarabunPSK" w:hint="cs"/>
+                <w:rFonts w:ascii="TH SarabunPSK" w:hAnsi="TH SarabunPSK" w:cs="TH SarabunPSK"/>
+                <w:sz w:val="32"/>
+                <w:szCs w:val="32"/>
+              </w:rPr>
+            </w:pPr>
+          </w:p>
+          <w:p>
+            <w:pPr>
+              <w:rPr>
+                <w:rFonts w:ascii="TH SarabunPSK" w:hAnsi="TH SarabunPSK" w:cs="TH SarabunPSK"/>
+                <w:sz w:val="32"/>
+                <w:szCs w:val="32"/>
+              </w:rPr>
+            </w:pPr>
+          </w:p>
+          <w:p>
+            <w:pPr>
+              <w:rPr>
+                <w:rFonts w:ascii="TH SarabunPSK" w:hAnsi="TH SarabunPSK" w:cs="TH SarabunPSK"/>
+                <w:sz w:val="32"/>
+                <w:szCs w:val="32"/>
+              </w:rPr>
+            </w:pPr>
+          </w:p>
+          <w:p>
+            <w:pPr>
+              <w:rPr>
+                <w:rFonts w:ascii="TH SarabunPSK" w:hAnsi="TH SarabunPSK" w:cs="TH SarabunPSK"/>
                 <w:b/>
                 <w:bCs/>
                 <w:sz w:val="32"/>
@@ -10828,29 +10821,7 @@
                 <w:sz w:val="32"/>
                 <w:szCs w:val="32"/>
               </w:rPr>
-              <w:t xml:space="preserve"> = cv2.resize(</w:t>
-            </w:r>
-            <w:proofErr w:type="spellStart"/>
-            <w:r>
-              <w:rPr>
-                <w:rFonts w:ascii="TH SarabunPSK" w:hAnsi="TH SarabunPSK" w:cs="TH SarabunPSK"/>
-                <w:b/>
-                <w:bCs/>
-                <w:sz w:val="32"/>
-                <w:szCs w:val="32"/>
-              </w:rPr>
-              <w:t>img_array</w:t>
-            </w:r>
-            <w:proofErr w:type="spellEnd"/>
-            <w:r>
-              <w:rPr>
-                <w:rFonts w:ascii="TH SarabunPSK" w:hAnsi="TH SarabunPSK" w:cs="TH SarabunPSK"/>
-                <w:b/>
-                <w:bCs/>
-                <w:sz w:val="32"/>
-                <w:szCs w:val="32"/>
-              </w:rPr>
-              <w:t xml:space="preserve">, </w:t>
+              <w:t xml:space="preserve"> = cv2.resize(img_array, </w:t>
             </w:r>
             <w:proofErr w:type="spellStart"/>
             <w:r>
@@ -13614,6 +13585,7 @@
               <w:t xml:space="preserve">        </w:t>
             </w:r>
             <w:proofErr w:type="spellStart"/>
+            <w:proofErr w:type="gramStart"/>
             <w:r>
               <w:rPr>
                 <w:rFonts w:ascii="TH SarabunPSK" w:hAnsi="TH SarabunPSK" w:cs="TH SarabunPSK"/>
@@ -13625,6 +13597,7 @@
               <w:t>plt.title</w:t>
             </w:r>
             <w:proofErr w:type="spellEnd"/>
+            <w:proofErr w:type="gramEnd"/>
             <w:r>
               <w:rPr>
                 <w:rFonts w:ascii="TH SarabunPSK" w:hAnsi="TH SarabunPSK" w:cs="TH SarabunPSK"/>
@@ -13644,18 +13617,7 @@
                 <w:sz w:val="32"/>
                 <w:szCs w:val="32"/>
               </w:rPr>
-              <w:t>f"T</w:t>
-            </w:r>
-            <w:proofErr w:type="spellEnd"/>
-            <w:r>
-              <w:rPr>
-                <w:rFonts w:ascii="TH SarabunPSK" w:hAnsi="TH SarabunPSK" w:cs="TH SarabunPSK"/>
-                <w:b/>
-                <w:bCs/>
-                <w:sz w:val="32"/>
-                <w:szCs w:val="32"/>
-              </w:rPr>
-              <w:t>:{true_lb[:5]}..\</w:t>
+              <w:t>f"</w:t>
             </w:r>
             <w:proofErr w:type="gramStart"/>
             <w:r>
@@ -13666,6 +13628,61 @@
                 <w:sz w:val="32"/>
                 <w:szCs w:val="32"/>
               </w:rPr>
+              <w:t>T</w:t>
+            </w:r>
+            <w:proofErr w:type="spellEnd"/>
+            <w:r>
+              <w:rPr>
+                <w:rFonts w:ascii="TH SarabunPSK" w:hAnsi="TH SarabunPSK" w:cs="TH SarabunPSK"/>
+                <w:b/>
+                <w:bCs/>
+                <w:sz w:val="32"/>
+                <w:szCs w:val="32"/>
+              </w:rPr>
+              <w:t>:{</w:t>
+            </w:r>
+            <w:proofErr w:type="gramEnd"/>
+            <w:r>
+              <w:rPr>
+                <w:rFonts w:ascii="TH SarabunPSK" w:hAnsi="TH SarabunPSK" w:cs="TH SarabunPSK"/>
+                <w:b/>
+                <w:bCs/>
+                <w:sz w:val="32"/>
+                <w:szCs w:val="32"/>
+              </w:rPr>
+              <w:t>true_lb[:</w:t>
+            </w:r>
+            <w:proofErr w:type="gramStart"/>
+            <w:r>
+              <w:rPr>
+                <w:rFonts w:ascii="TH SarabunPSK" w:hAnsi="TH SarabunPSK" w:cs="TH SarabunPSK"/>
+                <w:b/>
+                <w:bCs/>
+                <w:sz w:val="32"/>
+                <w:szCs w:val="32"/>
+              </w:rPr>
+              <w:t>5]}..</w:t>
+            </w:r>
+            <w:proofErr w:type="gramEnd"/>
+            <w:r>
+              <w:rPr>
+                <w:rFonts w:ascii="TH SarabunPSK" w:hAnsi="TH SarabunPSK" w:cs="TH SarabunPSK"/>
+                <w:b/>
+                <w:bCs/>
+                <w:sz w:val="32"/>
+                <w:szCs w:val="32"/>
+              </w:rPr>
+              <w:t>\</w:t>
+            </w:r>
+            <w:proofErr w:type="gramStart"/>
+            <w:r>
+              <w:rPr>
+                <w:rFonts w:ascii="TH SarabunPSK" w:hAnsi="TH SarabunPSK" w:cs="TH SarabunPSK"/>
+                <w:b/>
+                <w:bCs/>
+                <w:sz w:val="32"/>
+                <w:szCs w:val="32"/>
+              </w:rPr>
               <w:t>nP:{</w:t>
             </w:r>
             <w:proofErr w:type="gramEnd"/>
@@ -14987,7 +15004,7 @@
             <w:pPr>
               <w:ind w:firstLine="322"/>
               <w:rPr>
-                <w:rFonts w:ascii="TH SarabunPSK" w:hAnsi="TH SarabunPSK" w:cs="TH SarabunPSK" w:hint="cs"/>
+                <w:rFonts w:ascii="TH SarabunPSK" w:hAnsi="TH SarabunPSK" w:cs="TH SarabunPSK"/>
                 <w:b/>
                 <w:bCs/>
                 <w:sz w:val="32"/>
@@ -15036,7 +15053,7 @@
           <w:p>
             <w:pPr>
               <w:rPr>
-                <w:rFonts w:ascii="TH SarabunPSK" w:hAnsi="TH SarabunPSK" w:cs="TH SarabunPSK" w:hint="cs"/>
+                <w:rFonts w:ascii="TH SarabunPSK" w:hAnsi="TH SarabunPSK" w:cs="TH SarabunPSK"/>
                 <w:b/>
                 <w:bCs/>
                 <w:sz w:val="32"/>
@@ -15049,6 +15066,7 @@
                 <w:rFonts w:ascii="TH SarabunPSK" w:hAnsi="TH SarabunPSK" w:cs="TH SarabunPSK"/>
                 <w:b/>
                 <w:bCs/>
+                <w:noProof/>
                 <w:sz w:val="32"/>
                 <w:szCs w:val="32"/>
                 <w:cs/>
@@ -15148,6 +15166,7 @@
                 <w:rFonts w:ascii="TH SarabunPSK" w:hAnsi="TH SarabunPSK" w:cs="TH SarabunPSK"/>
                 <w:b/>
                 <w:bCs/>
+                <w:noProof/>
                 <w:sz w:val="32"/>
                 <w:szCs w:val="32"/>
               </w:rPr>
@@ -15233,7 +15252,7 @@
           <w:p>
             <w:pPr>
               <w:rPr>
-                <w:rFonts w:ascii="TH SarabunPSK" w:hAnsi="TH SarabunPSK" w:cs="TH SarabunPSK" w:hint="cs"/>
+                <w:rFonts w:ascii="TH SarabunPSK" w:hAnsi="TH SarabunPSK" w:cs="TH SarabunPSK"/>
                 <w:b/>
                 <w:bCs/>
                 <w:sz w:val="32"/>
@@ -15386,7 +15405,7 @@
       <w:pPr>
         <w:ind w:left="360" w:hanging="360"/>
         <w:rPr>
-          <w:rFonts w:ascii="TH SarabunPSK" w:hAnsi="TH SarabunPSK" w:cs="TH SarabunPSK" w:hint="cs"/>
+          <w:rFonts w:ascii="TH SarabunPSK" w:hAnsi="TH SarabunPSK" w:cs="TH SarabunPSK"/>
           <w:b/>
           <w:bCs/>
           <w:sz w:val="48"/>
@@ -17410,7 +17429,6 @@
               </w:rPr>
               <w:t xml:space="preserve"> = </w:t>
             </w:r>
-            <w:proofErr w:type="spellStart"/>
             <w:proofErr w:type="gramStart"/>
             <w:r>
               <w:rPr>
@@ -17442,6 +17460,400 @@
                 <w:sz w:val="32"/>
                 <w:szCs w:val="32"/>
               </w:rPr>
+              <w:t>join(</w:t>
+            </w:r>
+            <w:proofErr w:type="gramEnd"/>
+            <w:r>
+              <w:rPr>
+                <w:rFonts w:ascii="TH SarabunPSK" w:hAnsi="TH SarabunPSK" w:cs="TH SarabunPSK"/>
+                <w:b/>
+                <w:bCs/>
+                <w:sz w:val="32"/>
+                <w:szCs w:val="32"/>
+              </w:rPr>
+              <w:t xml:space="preserve">root, </w:t>
+            </w:r>
+            <w:proofErr w:type="spellStart"/>
+            <w:r>
+              <w:rPr>
+                <w:rFonts w:ascii="TH SarabunPSK" w:hAnsi="TH SarabunPSK" w:cs="TH SarabunPSK"/>
+                <w:b/>
+                <w:bCs/>
+                <w:sz w:val="32"/>
+                <w:szCs w:val="32"/>
+              </w:rPr>
+              <w:t>dir_name</w:t>
+            </w:r>
+            <w:proofErr w:type="spellEnd"/>
+            <w:r>
+              <w:rPr>
+                <w:rFonts w:ascii="TH SarabunPSK" w:hAnsi="TH SarabunPSK" w:cs="TH SarabunPSK"/>
+                <w:b/>
+                <w:bCs/>
+                <w:sz w:val="32"/>
+                <w:szCs w:val="32"/>
+              </w:rPr>
+              <w:t>)</w:t>
+            </w:r>
+          </w:p>
+          <w:p>
+            <w:pPr>
+              <w:rPr>
+                <w:rFonts w:ascii="TH SarabunPSK" w:hAnsi="TH SarabunPSK" w:cs="TH SarabunPSK"/>
+                <w:b/>
+                <w:bCs/>
+                <w:sz w:val="32"/>
+                <w:szCs w:val="32"/>
+              </w:rPr>
+            </w:pPr>
+            <w:r>
+              <w:rPr>
+                <w:rFonts w:ascii="TH SarabunPSK" w:hAnsi="TH SarabunPSK" w:cs="TH SarabunPSK"/>
+                <w:b/>
+                <w:bCs/>
+                <w:sz w:val="32"/>
+                <w:szCs w:val="32"/>
+              </w:rPr>
+              <w:t xml:space="preserve">                </w:t>
+            </w:r>
+          </w:p>
+          <w:p>
+            <w:pPr>
+              <w:rPr>
+                <w:rFonts w:ascii="TH SarabunPSK" w:hAnsi="TH SarabunPSK" w:cs="TH SarabunPSK"/>
+                <w:b/>
+                <w:bCs/>
+                <w:sz w:val="32"/>
+                <w:szCs w:val="32"/>
+              </w:rPr>
+            </w:pPr>
+            <w:r>
+              <w:rPr>
+                <w:rFonts w:ascii="TH SarabunPSK" w:hAnsi="TH SarabunPSK" w:cs="TH SarabunPSK"/>
+                <w:b/>
+                <w:bCs/>
+                <w:sz w:val="32"/>
+                <w:szCs w:val="32"/>
+              </w:rPr>
+              <w:t xml:space="preserve">                for </w:t>
+            </w:r>
+            <w:proofErr w:type="spellStart"/>
+            <w:r>
+              <w:rPr>
+                <w:rFonts w:ascii="TH SarabunPSK" w:hAnsi="TH SarabunPSK" w:cs="TH SarabunPSK"/>
+                <w:b/>
+                <w:bCs/>
+                <w:sz w:val="32"/>
+                <w:szCs w:val="32"/>
+              </w:rPr>
+              <w:t>img_name</w:t>
+            </w:r>
+            <w:proofErr w:type="spellEnd"/>
+            <w:r>
+              <w:rPr>
+                <w:rFonts w:ascii="TH SarabunPSK" w:hAnsi="TH SarabunPSK" w:cs="TH SarabunPSK"/>
+                <w:b/>
+                <w:bCs/>
+                <w:sz w:val="32"/>
+                <w:szCs w:val="32"/>
+              </w:rPr>
+              <w:t xml:space="preserve"> in </w:t>
+            </w:r>
+            <w:proofErr w:type="spellStart"/>
+            <w:proofErr w:type="gramStart"/>
+            <w:r>
+              <w:rPr>
+                <w:rFonts w:ascii="TH SarabunPSK" w:hAnsi="TH SarabunPSK" w:cs="TH SarabunPSK"/>
+                <w:b/>
+                <w:bCs/>
+                <w:sz w:val="32"/>
+                <w:szCs w:val="32"/>
+              </w:rPr>
+              <w:t>os.listdir</w:t>
+            </w:r>
+            <w:proofErr w:type="spellEnd"/>
+            <w:proofErr w:type="gramEnd"/>
+            <w:r>
+              <w:rPr>
+                <w:rFonts w:ascii="TH SarabunPSK" w:hAnsi="TH SarabunPSK" w:cs="TH SarabunPSK"/>
+                <w:b/>
+                <w:bCs/>
+                <w:sz w:val="32"/>
+                <w:szCs w:val="32"/>
+              </w:rPr>
+              <w:t>(</w:t>
+            </w:r>
+            <w:proofErr w:type="spellStart"/>
+            <w:r>
+              <w:rPr>
+                <w:rFonts w:ascii="TH SarabunPSK" w:hAnsi="TH SarabunPSK" w:cs="TH SarabunPSK"/>
+                <w:b/>
+                <w:bCs/>
+                <w:sz w:val="32"/>
+                <w:szCs w:val="32"/>
+              </w:rPr>
+              <w:t>folder_path</w:t>
+            </w:r>
+            <w:proofErr w:type="spellEnd"/>
+            <w:r>
+              <w:rPr>
+                <w:rFonts w:ascii="TH SarabunPSK" w:hAnsi="TH SarabunPSK" w:cs="TH SarabunPSK"/>
+                <w:b/>
+                <w:bCs/>
+                <w:sz w:val="32"/>
+                <w:szCs w:val="32"/>
+              </w:rPr>
+              <w:t>):</w:t>
+            </w:r>
+          </w:p>
+          <w:p>
+            <w:pPr>
+              <w:rPr>
+                <w:rFonts w:ascii="TH SarabunPSK" w:hAnsi="TH SarabunPSK" w:cs="TH SarabunPSK"/>
+                <w:b/>
+                <w:bCs/>
+                <w:sz w:val="32"/>
+                <w:szCs w:val="32"/>
+              </w:rPr>
+            </w:pPr>
+            <w:r>
+              <w:rPr>
+                <w:rFonts w:ascii="TH SarabunPSK" w:hAnsi="TH SarabunPSK" w:cs="TH SarabunPSK"/>
+                <w:b/>
+                <w:bCs/>
+                <w:sz w:val="32"/>
+                <w:szCs w:val="32"/>
+              </w:rPr>
+              <w:t xml:space="preserve">                    if not </w:t>
+            </w:r>
+            <w:proofErr w:type="spellStart"/>
+            <w:r>
+              <w:rPr>
+                <w:rFonts w:ascii="TH SarabunPSK" w:hAnsi="TH SarabunPSK" w:cs="TH SarabunPSK"/>
+                <w:b/>
+                <w:bCs/>
+                <w:sz w:val="32"/>
+                <w:szCs w:val="32"/>
+              </w:rPr>
+              <w:t>img_</w:t>
+            </w:r>
+            <w:proofErr w:type="gramStart"/>
+            <w:r>
+              <w:rPr>
+                <w:rFonts w:ascii="TH SarabunPSK" w:hAnsi="TH SarabunPSK" w:cs="TH SarabunPSK"/>
+                <w:b/>
+                <w:bCs/>
+                <w:sz w:val="32"/>
+                <w:szCs w:val="32"/>
+              </w:rPr>
+              <w:t>name.lower</w:t>
+            </w:r>
+            <w:proofErr w:type="spellEnd"/>
+            <w:proofErr w:type="gramEnd"/>
+            <w:r>
+              <w:rPr>
+                <w:rFonts w:ascii="TH SarabunPSK" w:hAnsi="TH SarabunPSK" w:cs="TH SarabunPSK"/>
+                <w:b/>
+                <w:bCs/>
+                <w:sz w:val="32"/>
+                <w:szCs w:val="32"/>
+              </w:rPr>
+              <w:t>(</w:t>
+            </w:r>
+            <w:proofErr w:type="gramStart"/>
+            <w:r>
+              <w:rPr>
+                <w:rFonts w:ascii="TH SarabunPSK" w:hAnsi="TH SarabunPSK" w:cs="TH SarabunPSK"/>
+                <w:b/>
+                <w:bCs/>
+                <w:sz w:val="32"/>
+                <w:szCs w:val="32"/>
+              </w:rPr>
+              <w:t>).</w:t>
+            </w:r>
+            <w:proofErr w:type="spellStart"/>
+            <w:r>
+              <w:rPr>
+                <w:rFonts w:ascii="TH SarabunPSK" w:hAnsi="TH SarabunPSK" w:cs="TH SarabunPSK"/>
+                <w:b/>
+                <w:bCs/>
+                <w:sz w:val="32"/>
+                <w:szCs w:val="32"/>
+              </w:rPr>
+              <w:t>endswith</w:t>
+            </w:r>
+            <w:proofErr w:type="spellEnd"/>
+            <w:proofErr w:type="gramEnd"/>
+            <w:r>
+              <w:rPr>
+                <w:rFonts w:ascii="TH SarabunPSK" w:hAnsi="TH SarabunPSK" w:cs="TH SarabunPSK"/>
+                <w:b/>
+                <w:bCs/>
+                <w:sz w:val="32"/>
+                <w:szCs w:val="32"/>
+              </w:rPr>
+              <w:t>(('.</w:t>
+            </w:r>
+            <w:proofErr w:type="spellStart"/>
+            <w:r>
+              <w:rPr>
+                <w:rFonts w:ascii="TH SarabunPSK" w:hAnsi="TH SarabunPSK" w:cs="TH SarabunPSK"/>
+                <w:b/>
+                <w:bCs/>
+                <w:sz w:val="32"/>
+                <w:szCs w:val="32"/>
+              </w:rPr>
+              <w:t>png</w:t>
+            </w:r>
+            <w:proofErr w:type="spellEnd"/>
+            <w:r>
+              <w:rPr>
+                <w:rFonts w:ascii="TH SarabunPSK" w:hAnsi="TH SarabunPSK" w:cs="TH SarabunPSK"/>
+                <w:b/>
+                <w:bCs/>
+                <w:sz w:val="32"/>
+                <w:szCs w:val="32"/>
+              </w:rPr>
+              <w:t>', '.jpg', '.jpeg', '.bmp')):</w:t>
+            </w:r>
+          </w:p>
+          <w:p>
+            <w:pPr>
+              <w:rPr>
+                <w:rFonts w:ascii="TH SarabunPSK" w:hAnsi="TH SarabunPSK" w:cs="TH SarabunPSK"/>
+                <w:b/>
+                <w:bCs/>
+                <w:sz w:val="32"/>
+                <w:szCs w:val="32"/>
+              </w:rPr>
+            </w:pPr>
+            <w:r>
+              <w:rPr>
+                <w:rFonts w:ascii="TH SarabunPSK" w:hAnsi="TH SarabunPSK" w:cs="TH SarabunPSK"/>
+                <w:b/>
+                <w:bCs/>
+                <w:sz w:val="32"/>
+                <w:szCs w:val="32"/>
+              </w:rPr>
+              <w:t>                        continue</w:t>
+            </w:r>
+          </w:p>
+          <w:p>
+            <w:pPr>
+              <w:rPr>
+                <w:rFonts w:ascii="TH SarabunPSK" w:hAnsi="TH SarabunPSK" w:cs="TH SarabunPSK"/>
+                <w:b/>
+                <w:bCs/>
+                <w:sz w:val="32"/>
+                <w:szCs w:val="32"/>
+              </w:rPr>
+            </w:pPr>
+            <w:r>
+              <w:rPr>
+                <w:rFonts w:ascii="TH SarabunPSK" w:hAnsi="TH SarabunPSK" w:cs="TH SarabunPSK"/>
+                <w:b/>
+                <w:bCs/>
+                <w:sz w:val="32"/>
+                <w:szCs w:val="32"/>
+              </w:rPr>
+              <w:t xml:space="preserve">                        </w:t>
+            </w:r>
+          </w:p>
+          <w:p>
+            <w:pPr>
+              <w:rPr>
+                <w:rFonts w:ascii="TH SarabunPSK" w:hAnsi="TH SarabunPSK" w:cs="TH SarabunPSK"/>
+                <w:b/>
+                <w:bCs/>
+                <w:sz w:val="32"/>
+                <w:szCs w:val="32"/>
+              </w:rPr>
+            </w:pPr>
+            <w:r>
+              <w:rPr>
+                <w:rFonts w:ascii="TH SarabunPSK" w:hAnsi="TH SarabunPSK" w:cs="TH SarabunPSK"/>
+                <w:b/>
+                <w:bCs/>
+                <w:sz w:val="32"/>
+                <w:szCs w:val="32"/>
+              </w:rPr>
+              <w:t>                    try:</w:t>
+            </w:r>
+          </w:p>
+          <w:p>
+            <w:pPr>
+              <w:rPr>
+                <w:rFonts w:ascii="TH SarabunPSK" w:hAnsi="TH SarabunPSK" w:cs="TH SarabunPSK"/>
+                <w:b/>
+                <w:bCs/>
+                <w:sz w:val="32"/>
+                <w:szCs w:val="32"/>
+              </w:rPr>
+            </w:pPr>
+            <w:r>
+              <w:rPr>
+                <w:rFonts w:ascii="TH SarabunPSK" w:hAnsi="TH SarabunPSK" w:cs="TH SarabunPSK"/>
+                <w:b/>
+                <w:bCs/>
+                <w:sz w:val="32"/>
+                <w:szCs w:val="32"/>
+              </w:rPr>
+              <w:t xml:space="preserve">                        </w:t>
+            </w:r>
+            <w:proofErr w:type="spellStart"/>
+            <w:r>
+              <w:rPr>
+                <w:rFonts w:ascii="TH SarabunPSK" w:hAnsi="TH SarabunPSK" w:cs="TH SarabunPSK"/>
+                <w:b/>
+                <w:bCs/>
+                <w:sz w:val="32"/>
+                <w:szCs w:val="32"/>
+              </w:rPr>
+              <w:t>img_path</w:t>
+            </w:r>
+            <w:proofErr w:type="spellEnd"/>
+            <w:r>
+              <w:rPr>
+                <w:rFonts w:ascii="TH SarabunPSK" w:hAnsi="TH SarabunPSK" w:cs="TH SarabunPSK"/>
+                <w:b/>
+                <w:bCs/>
+                <w:sz w:val="32"/>
+                <w:szCs w:val="32"/>
+              </w:rPr>
+              <w:t xml:space="preserve"> = </w:t>
+            </w:r>
+            <w:proofErr w:type="spellStart"/>
+            <w:proofErr w:type="gramStart"/>
+            <w:r>
+              <w:rPr>
+                <w:rFonts w:ascii="TH SarabunPSK" w:hAnsi="TH SarabunPSK" w:cs="TH SarabunPSK"/>
+                <w:b/>
+                <w:bCs/>
+                <w:sz w:val="32"/>
+                <w:szCs w:val="32"/>
+              </w:rPr>
+              <w:t>os.path</w:t>
+            </w:r>
+            <w:proofErr w:type="gramEnd"/>
+            <w:r>
+              <w:rPr>
+                <w:rFonts w:ascii="TH SarabunPSK" w:hAnsi="TH SarabunPSK" w:cs="TH SarabunPSK"/>
+                <w:b/>
+                <w:bCs/>
+                <w:sz w:val="32"/>
+                <w:szCs w:val="32"/>
+              </w:rPr>
+              <w:t>.</w:t>
+            </w:r>
+            <w:proofErr w:type="gramStart"/>
+            <w:r>
+              <w:rPr>
+                <w:rFonts w:ascii="TH SarabunPSK" w:hAnsi="TH SarabunPSK" w:cs="TH SarabunPSK"/>
+                <w:b/>
+                <w:bCs/>
+                <w:sz w:val="32"/>
+                <w:szCs w:val="32"/>
+              </w:rPr>
               <w:t>join</w:t>
             </w:r>
             <w:proofErr w:type="spellEnd"/>
@@ -17455,6 +17867,7 @@
               </w:rPr>
               <w:t>(</w:t>
             </w:r>
+            <w:proofErr w:type="spellStart"/>
             <w:proofErr w:type="gramEnd"/>
             <w:r>
               <w:rPr>
@@ -17464,18 +17877,29 @@
                 <w:sz w:val="32"/>
                 <w:szCs w:val="32"/>
               </w:rPr>
-              <w:t xml:space="preserve">root, </w:t>
-            </w:r>
-            <w:proofErr w:type="spellStart"/>
-            <w:r>
-              <w:rPr>
-                <w:rFonts w:ascii="TH SarabunPSK" w:hAnsi="TH SarabunPSK" w:cs="TH SarabunPSK"/>
-                <w:b/>
-                <w:bCs/>
-                <w:sz w:val="32"/>
-                <w:szCs w:val="32"/>
-              </w:rPr>
-              <w:t>dir_name</w:t>
+              <w:t>folder_path</w:t>
+            </w:r>
+            <w:proofErr w:type="spellEnd"/>
+            <w:r>
+              <w:rPr>
+                <w:rFonts w:ascii="TH SarabunPSK" w:hAnsi="TH SarabunPSK" w:cs="TH SarabunPSK"/>
+                <w:b/>
+                <w:bCs/>
+                <w:sz w:val="32"/>
+                <w:szCs w:val="32"/>
+              </w:rPr>
+              <w:t xml:space="preserve">, </w:t>
+            </w:r>
+            <w:proofErr w:type="spellStart"/>
+            <w:r>
+              <w:rPr>
+                <w:rFonts w:ascii="TH SarabunPSK" w:hAnsi="TH SarabunPSK" w:cs="TH SarabunPSK"/>
+                <w:b/>
+                <w:bCs/>
+                <w:sz w:val="32"/>
+                <w:szCs w:val="32"/>
+              </w:rPr>
+              <w:t>img_name</w:t>
             </w:r>
             <w:proofErr w:type="spellEnd"/>
             <w:r>
@@ -17507,425 +17931,8 @@
                 <w:sz w:val="32"/>
                 <w:szCs w:val="32"/>
               </w:rPr>
-              <w:t xml:space="preserve">                </w:t>
-            </w:r>
-          </w:p>
-          <w:p>
-            <w:pPr>
-              <w:rPr>
-                <w:rFonts w:ascii="TH SarabunPSK" w:hAnsi="TH SarabunPSK" w:cs="TH SarabunPSK"/>
-                <w:b/>
-                <w:bCs/>
-                <w:sz w:val="32"/>
-                <w:szCs w:val="32"/>
-              </w:rPr>
-            </w:pPr>
-            <w:r>
-              <w:rPr>
-                <w:rFonts w:ascii="TH SarabunPSK" w:hAnsi="TH SarabunPSK" w:cs="TH SarabunPSK"/>
-                <w:b/>
-                <w:bCs/>
-                <w:sz w:val="32"/>
-                <w:szCs w:val="32"/>
-              </w:rPr>
-              <w:t xml:space="preserve">                for </w:t>
-            </w:r>
-            <w:proofErr w:type="spellStart"/>
-            <w:r>
-              <w:rPr>
-                <w:rFonts w:ascii="TH SarabunPSK" w:hAnsi="TH SarabunPSK" w:cs="TH SarabunPSK"/>
-                <w:b/>
-                <w:bCs/>
-                <w:sz w:val="32"/>
-                <w:szCs w:val="32"/>
-              </w:rPr>
-              <w:t>img_name</w:t>
-            </w:r>
-            <w:proofErr w:type="spellEnd"/>
-            <w:r>
-              <w:rPr>
-                <w:rFonts w:ascii="TH SarabunPSK" w:hAnsi="TH SarabunPSK" w:cs="TH SarabunPSK"/>
-                <w:b/>
-                <w:bCs/>
-                <w:sz w:val="32"/>
-                <w:szCs w:val="32"/>
-              </w:rPr>
-              <w:t xml:space="preserve"> in </w:t>
-            </w:r>
-            <w:proofErr w:type="spellStart"/>
-            <w:proofErr w:type="gramStart"/>
-            <w:r>
-              <w:rPr>
-                <w:rFonts w:ascii="TH SarabunPSK" w:hAnsi="TH SarabunPSK" w:cs="TH SarabunPSK"/>
-                <w:b/>
-                <w:bCs/>
-                <w:sz w:val="32"/>
-                <w:szCs w:val="32"/>
-              </w:rPr>
-              <w:t>os.listdir</w:t>
-            </w:r>
-            <w:proofErr w:type="spellEnd"/>
-            <w:proofErr w:type="gramEnd"/>
-            <w:r>
-              <w:rPr>
-                <w:rFonts w:ascii="TH SarabunPSK" w:hAnsi="TH SarabunPSK" w:cs="TH SarabunPSK"/>
-                <w:b/>
-                <w:bCs/>
-                <w:sz w:val="32"/>
-                <w:szCs w:val="32"/>
-              </w:rPr>
-              <w:t>(</w:t>
-            </w:r>
-            <w:proofErr w:type="spellStart"/>
-            <w:r>
-              <w:rPr>
-                <w:rFonts w:ascii="TH SarabunPSK" w:hAnsi="TH SarabunPSK" w:cs="TH SarabunPSK"/>
-                <w:b/>
-                <w:bCs/>
-                <w:sz w:val="32"/>
-                <w:szCs w:val="32"/>
-              </w:rPr>
-              <w:t>folder_path</w:t>
-            </w:r>
-            <w:proofErr w:type="spellEnd"/>
-            <w:r>
-              <w:rPr>
-                <w:rFonts w:ascii="TH SarabunPSK" w:hAnsi="TH SarabunPSK" w:cs="TH SarabunPSK"/>
-                <w:b/>
-                <w:bCs/>
-                <w:sz w:val="32"/>
-                <w:szCs w:val="32"/>
-              </w:rPr>
-              <w:t>):</w:t>
-            </w:r>
-          </w:p>
-          <w:p>
-            <w:pPr>
-              <w:rPr>
-                <w:rFonts w:ascii="TH SarabunPSK" w:hAnsi="TH SarabunPSK" w:cs="TH SarabunPSK"/>
-                <w:b/>
-                <w:bCs/>
-                <w:sz w:val="32"/>
-                <w:szCs w:val="32"/>
-              </w:rPr>
-            </w:pPr>
-            <w:r>
-              <w:rPr>
-                <w:rFonts w:ascii="TH SarabunPSK" w:hAnsi="TH SarabunPSK" w:cs="TH SarabunPSK"/>
-                <w:b/>
-                <w:bCs/>
-                <w:sz w:val="32"/>
-                <w:szCs w:val="32"/>
-              </w:rPr>
-              <w:t xml:space="preserve">                    if not </w:t>
-            </w:r>
-            <w:proofErr w:type="spellStart"/>
-            <w:r>
-              <w:rPr>
-                <w:rFonts w:ascii="TH SarabunPSK" w:hAnsi="TH SarabunPSK" w:cs="TH SarabunPSK"/>
-                <w:b/>
-                <w:bCs/>
-                <w:sz w:val="32"/>
-                <w:szCs w:val="32"/>
-              </w:rPr>
-              <w:t>img_</w:t>
-            </w:r>
-            <w:proofErr w:type="gramStart"/>
-            <w:r>
-              <w:rPr>
-                <w:rFonts w:ascii="TH SarabunPSK" w:hAnsi="TH SarabunPSK" w:cs="TH SarabunPSK"/>
-                <w:b/>
-                <w:bCs/>
-                <w:sz w:val="32"/>
-                <w:szCs w:val="32"/>
-              </w:rPr>
-              <w:t>name.lower</w:t>
-            </w:r>
-            <w:proofErr w:type="spellEnd"/>
-            <w:proofErr w:type="gramEnd"/>
-            <w:r>
-              <w:rPr>
-                <w:rFonts w:ascii="TH SarabunPSK" w:hAnsi="TH SarabunPSK" w:cs="TH SarabunPSK"/>
-                <w:b/>
-                <w:bCs/>
-                <w:sz w:val="32"/>
-                <w:szCs w:val="32"/>
-              </w:rPr>
-              <w:t>(</w:t>
-            </w:r>
-            <w:proofErr w:type="gramStart"/>
-            <w:r>
-              <w:rPr>
-                <w:rFonts w:ascii="TH SarabunPSK" w:hAnsi="TH SarabunPSK" w:cs="TH SarabunPSK"/>
-                <w:b/>
-                <w:bCs/>
-                <w:sz w:val="32"/>
-                <w:szCs w:val="32"/>
-              </w:rPr>
-              <w:t>).</w:t>
-            </w:r>
-            <w:proofErr w:type="spellStart"/>
-            <w:r>
-              <w:rPr>
-                <w:rFonts w:ascii="TH SarabunPSK" w:hAnsi="TH SarabunPSK" w:cs="TH SarabunPSK"/>
-                <w:b/>
-                <w:bCs/>
-                <w:sz w:val="32"/>
-                <w:szCs w:val="32"/>
-              </w:rPr>
-              <w:t>endswith</w:t>
-            </w:r>
-            <w:proofErr w:type="spellEnd"/>
-            <w:proofErr w:type="gramEnd"/>
-            <w:r>
-              <w:rPr>
-                <w:rFonts w:ascii="TH SarabunPSK" w:hAnsi="TH SarabunPSK" w:cs="TH SarabunPSK"/>
-                <w:b/>
-                <w:bCs/>
-                <w:sz w:val="32"/>
-                <w:szCs w:val="32"/>
-              </w:rPr>
-              <w:t>(('.</w:t>
-            </w:r>
-            <w:proofErr w:type="spellStart"/>
-            <w:r>
-              <w:rPr>
-                <w:rFonts w:ascii="TH SarabunPSK" w:hAnsi="TH SarabunPSK" w:cs="TH SarabunPSK"/>
-                <w:b/>
-                <w:bCs/>
-                <w:sz w:val="32"/>
-                <w:szCs w:val="32"/>
-              </w:rPr>
-              <w:t>png</w:t>
-            </w:r>
-            <w:proofErr w:type="spellEnd"/>
-            <w:r>
-              <w:rPr>
-                <w:rFonts w:ascii="TH SarabunPSK" w:hAnsi="TH SarabunPSK" w:cs="TH SarabunPSK"/>
-                <w:b/>
-                <w:bCs/>
-                <w:sz w:val="32"/>
-                <w:szCs w:val="32"/>
-              </w:rPr>
-              <w:t>', '.jpg', '.jpeg', '.bmp')):</w:t>
-            </w:r>
-          </w:p>
-          <w:p>
-            <w:pPr>
-              <w:rPr>
-                <w:rFonts w:ascii="TH SarabunPSK" w:hAnsi="TH SarabunPSK" w:cs="TH SarabunPSK"/>
-                <w:b/>
-                <w:bCs/>
-                <w:sz w:val="32"/>
-                <w:szCs w:val="32"/>
-              </w:rPr>
-            </w:pPr>
-            <w:r>
-              <w:rPr>
-                <w:rFonts w:ascii="TH SarabunPSK" w:hAnsi="TH SarabunPSK" w:cs="TH SarabunPSK"/>
-                <w:b/>
-                <w:bCs/>
-                <w:sz w:val="32"/>
-                <w:szCs w:val="32"/>
-              </w:rPr>
-              <w:t>                        continue</w:t>
-            </w:r>
-          </w:p>
-          <w:p>
-            <w:pPr>
-              <w:rPr>
-                <w:rFonts w:ascii="TH SarabunPSK" w:hAnsi="TH SarabunPSK" w:cs="TH SarabunPSK"/>
-                <w:b/>
-                <w:bCs/>
-                <w:sz w:val="32"/>
-                <w:szCs w:val="32"/>
-              </w:rPr>
-            </w:pPr>
-            <w:r>
-              <w:rPr>
-                <w:rFonts w:ascii="TH SarabunPSK" w:hAnsi="TH SarabunPSK" w:cs="TH SarabunPSK"/>
-                <w:b/>
-                <w:bCs/>
-                <w:sz w:val="32"/>
-                <w:szCs w:val="32"/>
-              </w:rPr>
               <w:t xml:space="preserve">                        </w:t>
             </w:r>
-          </w:p>
-          <w:p>
-            <w:pPr>
-              <w:rPr>
-                <w:rFonts w:ascii="TH SarabunPSK" w:hAnsi="TH SarabunPSK" w:cs="TH SarabunPSK"/>
-                <w:b/>
-                <w:bCs/>
-                <w:sz w:val="32"/>
-                <w:szCs w:val="32"/>
-              </w:rPr>
-            </w:pPr>
-            <w:r>
-              <w:rPr>
-                <w:rFonts w:ascii="TH SarabunPSK" w:hAnsi="TH SarabunPSK" w:cs="TH SarabunPSK"/>
-                <w:b/>
-                <w:bCs/>
-                <w:sz w:val="32"/>
-                <w:szCs w:val="32"/>
-              </w:rPr>
-              <w:t>                    try:</w:t>
-            </w:r>
-          </w:p>
-          <w:p>
-            <w:pPr>
-              <w:rPr>
-                <w:rFonts w:ascii="TH SarabunPSK" w:hAnsi="TH SarabunPSK" w:cs="TH SarabunPSK"/>
-                <w:b/>
-                <w:bCs/>
-                <w:sz w:val="32"/>
-                <w:szCs w:val="32"/>
-              </w:rPr>
-            </w:pPr>
-            <w:r>
-              <w:rPr>
-                <w:rFonts w:ascii="TH SarabunPSK" w:hAnsi="TH SarabunPSK" w:cs="TH SarabunPSK"/>
-                <w:b/>
-                <w:bCs/>
-                <w:sz w:val="32"/>
-                <w:szCs w:val="32"/>
-              </w:rPr>
-              <w:t xml:space="preserve">                        </w:t>
-            </w:r>
-            <w:proofErr w:type="spellStart"/>
-            <w:r>
-              <w:rPr>
-                <w:rFonts w:ascii="TH SarabunPSK" w:hAnsi="TH SarabunPSK" w:cs="TH SarabunPSK"/>
-                <w:b/>
-                <w:bCs/>
-                <w:sz w:val="32"/>
-                <w:szCs w:val="32"/>
-              </w:rPr>
-              <w:t>img_path</w:t>
-            </w:r>
-            <w:proofErr w:type="spellEnd"/>
-            <w:r>
-              <w:rPr>
-                <w:rFonts w:ascii="TH SarabunPSK" w:hAnsi="TH SarabunPSK" w:cs="TH SarabunPSK"/>
-                <w:b/>
-                <w:bCs/>
-                <w:sz w:val="32"/>
-                <w:szCs w:val="32"/>
-              </w:rPr>
-              <w:t xml:space="preserve"> = </w:t>
-            </w:r>
-            <w:proofErr w:type="spellStart"/>
-            <w:proofErr w:type="gramStart"/>
-            <w:r>
-              <w:rPr>
-                <w:rFonts w:ascii="TH SarabunPSK" w:hAnsi="TH SarabunPSK" w:cs="TH SarabunPSK"/>
-                <w:b/>
-                <w:bCs/>
-                <w:sz w:val="32"/>
-                <w:szCs w:val="32"/>
-              </w:rPr>
-              <w:t>os.path</w:t>
-            </w:r>
-            <w:proofErr w:type="gramEnd"/>
-            <w:r>
-              <w:rPr>
-                <w:rFonts w:ascii="TH SarabunPSK" w:hAnsi="TH SarabunPSK" w:cs="TH SarabunPSK"/>
-                <w:b/>
-                <w:bCs/>
-                <w:sz w:val="32"/>
-                <w:szCs w:val="32"/>
-              </w:rPr>
-              <w:t>.</w:t>
-            </w:r>
-            <w:proofErr w:type="gramStart"/>
-            <w:r>
-              <w:rPr>
-                <w:rFonts w:ascii="TH SarabunPSK" w:hAnsi="TH SarabunPSK" w:cs="TH SarabunPSK"/>
-                <w:b/>
-                <w:bCs/>
-                <w:sz w:val="32"/>
-                <w:szCs w:val="32"/>
-              </w:rPr>
-              <w:t>join</w:t>
-            </w:r>
-            <w:proofErr w:type="spellEnd"/>
-            <w:r>
-              <w:rPr>
-                <w:rFonts w:ascii="TH SarabunPSK" w:hAnsi="TH SarabunPSK" w:cs="TH SarabunPSK"/>
-                <w:b/>
-                <w:bCs/>
-                <w:sz w:val="32"/>
-                <w:szCs w:val="32"/>
-              </w:rPr>
-              <w:t>(</w:t>
-            </w:r>
-            <w:proofErr w:type="spellStart"/>
-            <w:proofErr w:type="gramEnd"/>
-            <w:r>
-              <w:rPr>
-                <w:rFonts w:ascii="TH SarabunPSK" w:hAnsi="TH SarabunPSK" w:cs="TH SarabunPSK"/>
-                <w:b/>
-                <w:bCs/>
-                <w:sz w:val="32"/>
-                <w:szCs w:val="32"/>
-              </w:rPr>
-              <w:t>folder_path</w:t>
-            </w:r>
-            <w:proofErr w:type="spellEnd"/>
-            <w:r>
-              <w:rPr>
-                <w:rFonts w:ascii="TH SarabunPSK" w:hAnsi="TH SarabunPSK" w:cs="TH SarabunPSK"/>
-                <w:b/>
-                <w:bCs/>
-                <w:sz w:val="32"/>
-                <w:szCs w:val="32"/>
-              </w:rPr>
-              <w:t xml:space="preserve">, </w:t>
-            </w:r>
-            <w:proofErr w:type="spellStart"/>
-            <w:r>
-              <w:rPr>
-                <w:rFonts w:ascii="TH SarabunPSK" w:hAnsi="TH SarabunPSK" w:cs="TH SarabunPSK"/>
-                <w:b/>
-                <w:bCs/>
-                <w:sz w:val="32"/>
-                <w:szCs w:val="32"/>
-              </w:rPr>
-              <w:t>img_name</w:t>
-            </w:r>
-            <w:proofErr w:type="spellEnd"/>
-            <w:r>
-              <w:rPr>
-                <w:rFonts w:ascii="TH SarabunPSK" w:hAnsi="TH SarabunPSK" w:cs="TH SarabunPSK"/>
-                <w:b/>
-                <w:bCs/>
-                <w:sz w:val="32"/>
-                <w:szCs w:val="32"/>
-              </w:rPr>
-              <w:t>)</w:t>
-            </w:r>
-          </w:p>
-          <w:p>
-            <w:pPr>
-              <w:rPr>
-                <w:rFonts w:ascii="TH SarabunPSK" w:hAnsi="TH SarabunPSK" w:cs="TH SarabunPSK"/>
-                <w:b/>
-                <w:bCs/>
-                <w:sz w:val="32"/>
-                <w:szCs w:val="32"/>
-              </w:rPr>
-            </w:pPr>
-            <w:r>
-              <w:rPr>
-                <w:rFonts w:ascii="TH SarabunPSK" w:hAnsi="TH SarabunPSK" w:cs="TH SarabunPSK"/>
-                <w:b/>
-                <w:bCs/>
-                <w:sz w:val="32"/>
-                <w:szCs w:val="32"/>
-              </w:rPr>
-              <w:t xml:space="preserve">                        </w:t>
-            </w:r>
             <w:proofErr w:type="spellStart"/>
             <w:r>
               <w:rPr>
@@ -17946,29 +17953,7 @@
                 <w:sz w:val="32"/>
                 <w:szCs w:val="32"/>
               </w:rPr>
-              <w:t xml:space="preserve"> = cv2.imread(</w:t>
-            </w:r>
-            <w:proofErr w:type="spellStart"/>
-            <w:r>
-              <w:rPr>
-                <w:rFonts w:ascii="TH SarabunPSK" w:hAnsi="TH SarabunPSK" w:cs="TH SarabunPSK"/>
-                <w:b/>
-                <w:bCs/>
-                <w:sz w:val="32"/>
-                <w:szCs w:val="32"/>
-              </w:rPr>
-              <w:t>img_path</w:t>
-            </w:r>
-            <w:proofErr w:type="spellEnd"/>
-            <w:r>
-              <w:rPr>
-                <w:rFonts w:ascii="TH SarabunPSK" w:hAnsi="TH SarabunPSK" w:cs="TH SarabunPSK"/>
-                <w:b/>
-                <w:bCs/>
-                <w:sz w:val="32"/>
-                <w:szCs w:val="32"/>
-              </w:rPr>
-              <w:t>, cv2.IMREAD_GRAYSCALE)</w:t>
+              <w:t xml:space="preserve"> = cv2.imread(img_path, cv2.IMREAD_GRAYSCALE)</w:t>
             </w:r>
           </w:p>
           <w:p>
@@ -22906,6 +22891,7 @@
                 <w:rFonts w:ascii="TH SarabunPSK" w:hAnsi="TH SarabunPSK" w:cs="TH SarabunPSK"/>
                 <w:b/>
                 <w:bCs/>
+                <w:noProof/>
                 <w:sz w:val="32"/>
                 <w:szCs w:val="32"/>
                 <w:cs/>
@@ -23014,6 +23000,7 @@
                 <w:rFonts w:ascii="TH SarabunPSK" w:hAnsi="TH SarabunPSK" w:cs="TH SarabunPSK"/>
                 <w:b/>
                 <w:bCs/>
+                <w:noProof/>
                 <w:sz w:val="32"/>
                 <w:szCs w:val="32"/>
                 <w:cs/>
@@ -23071,7 +23058,7 @@
             <w:pPr>
               <w:jc w:val="center"/>
               <w:rPr>
-                <w:rFonts w:ascii="TH SarabunPSK" w:hAnsi="TH SarabunPSK" w:cs="TH SarabunPSK" w:hint="cs"/>
+                <w:rFonts w:ascii="TH SarabunPSK" w:hAnsi="TH SarabunPSK" w:cs="TH SarabunPSK"/>
                 <w:b/>
                 <w:bCs/>
                 <w:sz w:val="32"/>
@@ -23094,6 +23081,7 @@
                 <w:rFonts w:ascii="TH SarabunPSK" w:hAnsi="TH SarabunPSK" w:cs="TH SarabunPSK"/>
                 <w:b/>
                 <w:bCs/>
+                <w:noProof/>
                 <w:sz w:val="32"/>
                 <w:szCs w:val="32"/>
               </w:rPr>
@@ -23181,7 +23169,7 @@
           <w:p>
             <w:pPr>
               <w:rPr>
-                <w:rFonts w:ascii="TH SarabunPSK" w:hAnsi="TH SarabunPSK" w:cs="TH SarabunPSK" w:hint="cs"/>
+                <w:rFonts w:ascii="TH SarabunPSK" w:hAnsi="TH SarabunPSK" w:cs="TH SarabunPSK"/>
                 <w:b/>
                 <w:bCs/>
                 <w:sz w:val="32"/>
@@ -29206,6 +29194,7 @@
                 <w:rFonts w:ascii="TH SarabunPSK" w:hAnsi="TH SarabunPSK" w:cs="TH SarabunPSK"/>
                 <w:b/>
                 <w:bCs/>
+                <w:noProof/>
                 <w:sz w:val="32"/>
                 <w:szCs w:val="32"/>
                 <w:cs/>
@@ -34683,6 +34672,7 @@
   <w:style w:type="character" w:default="1" w:styleId="a0">
     <w:name w:val="Default Paragraph Font"/>
     <w:uiPriority w:val="1"/>
+    <w:semiHidden/>
     <w:unhideWhenUsed/>
   </w:style>
   <w:style w:type="table" w:default="1" w:styleId="a1">
@@ -35096,6 +35086,25 @@
 </file>
 
 <file path=customXml/item1.xml><?xml version="1.0" encoding="utf-8"?>
+<b:Sources xmlns:b="http://schemas.openxmlformats.org/officeDocument/2006/bibliography" xmlns="http://schemas.openxmlformats.org/officeDocument/2006/bibliography" SelectedStyle="\APA.XSL" StyleName="APA"/>
+</file>
+
+<file path=customXml/item2.xml><?xml version="1.0" encoding="utf-8"?>
+<p:properties xmlns:p="http://schemas.microsoft.com/office/2006/metadata/properties" xmlns:xsi="http://www.w3.org/2001/XMLSchema-instance" xmlns:pc="http://schemas.microsoft.com/office/infopath/2007/PartnerControls">
+  <documentManagement/>
+</p:properties>
+</file>
+
+<file path=customXml/item3.xml><?xml version="1.0" encoding="utf-8"?>
+<?mso-contentType ?>
+<FormTemplates xmlns="http://schemas.microsoft.com/sharepoint/v3/contenttype/forms">
+  <Display>DocumentLibraryForm</Display>
+  <Edit>DocumentLibraryForm</Edit>
+  <New>DocumentLibraryForm</New>
+</FormTemplates>
+</file>
+
+<file path=customXml/item4.xml><?xml version="1.0" encoding="utf-8"?>
 <ct:contentTypeSchema xmlns:ct="http://schemas.microsoft.com/office/2006/metadata/contentType" xmlns:ma="http://schemas.microsoft.com/office/2006/metadata/properties/metaAttributes" ct:_="" ma:_="" ma:contentTypeName="เอกสาร" ma:contentTypeID="0x010100FF60A71C2477CF44AA2B663A669B459F" ma:contentTypeVersion="3" ma:contentTypeDescription="สร้างเอกสารใหม่" ma:contentTypeScope="" ma:versionID="f020ea9d32567c8a4aef2e4098aeba3b">
   <xsd:schema xmlns:xsd="http://www.w3.org/2001/XMLSchema" xmlns:xs="http://www.w3.org/2001/XMLSchema" xmlns:p="http://schemas.microsoft.com/office/2006/metadata/properties" xmlns:ns2="d166fdb3-ed5c-4f96-bec4-e7b97b9425ad" targetNamespace="http://schemas.microsoft.com/office/2006/metadata/properties" ma:root="true" ma:fieldsID="f2d73a5708013ae38ac5368dde47a499" ns2:_="">
     <xsd:import namespace="d166fdb3-ed5c-4f96-bec4-e7b97b9425ad"/>
@@ -35233,26 +35242,32 @@
 </ct:contentTypeSchema>
 </file>
 
-<file path=customXml/item2.xml><?xml version="1.0" encoding="utf-8"?>
-<?mso-contentType ?>
-<FormTemplates xmlns="http://schemas.microsoft.com/sharepoint/v3/contenttype/forms">
-  <Display>DocumentLibraryForm</Display>
-  <Edit>DocumentLibraryForm</Edit>
-  <New>DocumentLibraryForm</New>
-</FormTemplates>
+<file path=customXml/itemProps1.xml><?xml version="1.0" encoding="utf-8"?>
+<ds:datastoreItem xmlns:ds="http://schemas.openxmlformats.org/officeDocument/2006/customXml" ds:itemID="{6A39F538-9843-4A1D-9B61-E773952E9FCB}">
+  <ds:schemaRefs>
+    <ds:schemaRef ds:uri="http://schemas.openxmlformats.org/officeDocument/2006/bibliography"/>
+  </ds:schemaRefs>
+</ds:datastoreItem>
 </file>
 
-<file path=customXml/item3.xml><?xml version="1.0" encoding="utf-8"?>
-<p:properties xmlns:p="http://schemas.microsoft.com/office/2006/metadata/properties" xmlns:xsi="http://www.w3.org/2001/XMLSchema-instance" xmlns:pc="http://schemas.microsoft.com/office/infopath/2007/PartnerControls">
-  <documentManagement/>
-</p:properties>
+<file path=customXml/itemProps2.xml><?xml version="1.0" encoding="utf-8"?>
+<ds:datastoreItem xmlns:ds="http://schemas.openxmlformats.org/officeDocument/2006/customXml" ds:itemID="{12A56502-DA54-4403-AAA8-CE7E22EDBED9}">
+  <ds:schemaRefs>
+    <ds:schemaRef ds:uri="http://schemas.microsoft.com/office/2006/metadata/properties"/>
+    <ds:schemaRef ds:uri="http://schemas.microsoft.com/office/infopath/2007/PartnerControls"/>
+  </ds:schemaRefs>
+</ds:datastoreItem>
 </file>
 
-<file path=customXml/item4.xml><?xml version="1.0" encoding="utf-8"?>
-<b:Sources xmlns:b="http://schemas.openxmlformats.org/officeDocument/2006/bibliography" xmlns="http://schemas.openxmlformats.org/officeDocument/2006/bibliography" SelectedStyle="\APA.XSL" StyleName="APA"/>
+<file path=customXml/itemProps3.xml><?xml version="1.0" encoding="utf-8"?>
+<ds:datastoreItem xmlns:ds="http://schemas.openxmlformats.org/officeDocument/2006/customXml" ds:itemID="{1243CDFE-F893-4BE4-BC7F-95CA07BB40B2}">
+  <ds:schemaRefs>
+    <ds:schemaRef ds:uri="http://schemas.microsoft.com/sharepoint/v3/contenttype/forms"/>
+  </ds:schemaRefs>
+</ds:datastoreItem>
 </file>
 
-<file path=customXml/itemProps1.xml><?xml version="1.0" encoding="utf-8"?>
+<file path=customXml/itemProps4.xml><?xml version="1.0" encoding="utf-8"?>
 <ds:datastoreItem xmlns:ds="http://schemas.openxmlformats.org/officeDocument/2006/customXml" ds:itemID="{D6DE5295-7C45-4EBE-8827-C0244D0F509B}">
   <ds:schemaRefs>
     <ds:schemaRef ds:uri="http://schemas.microsoft.com/office/2006/metadata/contentType"/>
@@ -35268,29 +35283,4 @@
     <ds:schemaRef ds:uri="http://schemas.microsoft.com/internal/obd"/>
   </ds:schemaRefs>
 </ds:datastoreItem>
-</file>
-
-<file path=customXml/itemProps2.xml><?xml version="1.0" encoding="utf-8"?>
-<ds:datastoreItem xmlns:ds="http://schemas.openxmlformats.org/officeDocument/2006/customXml" ds:itemID="{1243CDFE-F893-4BE4-BC7F-95CA07BB40B2}">
-  <ds:schemaRefs>
-    <ds:schemaRef ds:uri="http://schemas.microsoft.com/sharepoint/v3/contenttype/forms"/>
-  </ds:schemaRefs>
-</ds:datastoreItem>
-</file>
-
-<file path=customXml/itemProps3.xml><?xml version="1.0" encoding="utf-8"?>
-<ds:datastoreItem xmlns:ds="http://schemas.openxmlformats.org/officeDocument/2006/customXml" ds:itemID="{12A56502-DA54-4403-AAA8-CE7E22EDBED9}">
-  <ds:schemaRefs>
-    <ds:schemaRef ds:uri="http://schemas.microsoft.com/office/2006/metadata/properties"/>
-    <ds:schemaRef ds:uri="http://schemas.microsoft.com/office/infopath/2007/PartnerControls"/>
-  </ds:schemaRefs>
-</ds:datastoreItem>
-</file>
-
-<file path=customXml/itemProps4.xml><?xml version="1.0" encoding="utf-8"?>
-<ds:datastoreItem xmlns:ds="http://schemas.openxmlformats.org/officeDocument/2006/customXml" ds:itemID="{6A39F538-9843-4A1D-9B61-E773952E9FCB}">
-  <ds:schemaRefs>
-    <ds:schemaRef ds:uri="http://schemas.openxmlformats.org/officeDocument/2006/bibliography"/>
-  </ds:schemaRefs>
-</ds:datastoreItem>
 </file>
</xml_diff>